<commit_message>
Intermediate and Terminal Operations
</commit_message>
<xml_diff>
--- a/Java 8 Stream/Stream Blogs/4. Stream Intermediate and Terminal Operations/Stream Intermediate and Terminal Operations.docx
+++ b/Java 8 Stream/Stream Blogs/4. Stream Intermediate and Terminal Operations/Stream Intermediate and Terminal Operations.docx
@@ -1,229 +1,760 @@
 
 <file path=word/document.xml><?xml version="1.0" encoding="utf-8"?>
-<w:document xmlns:wpc="http://schemas.microsoft.com/office/word/2010/wordprocessingCanvas" xmlns:mo="http://schemas.microsoft.com/office/mac/office/2008/main" xmlns:mc="http://schemas.openxmlformats.org/markup-compatibility/2006" xmlns:mv="urn:schemas-microsoft-com:mac:vml" xmlns:o="urn:schemas-microsoft-com:office:office" xmlns:r="http://schemas.openxmlformats.org/officeDocument/2006/relationships" xmlns:m="http://schemas.openxmlformats.org/officeDocument/2006/math" xmlns:v="urn:schemas-microsoft-com:vml" xmlns:wp14="http://schemas.microsoft.com/office/word/2010/wordprocessingDrawing" xmlns:wp="http://schemas.openxmlformats.org/drawingml/2006/wordprocessingDrawing" xmlns:w10="urn:schemas-microsoft-com:office:word" xmlns:w="http://schemas.openxmlformats.org/wordprocessingml/2006/main" xmlns:w14="http://schemas.microsoft.com/office/word/2010/wordml" xmlns:w15="http://schemas.microsoft.com/office/word/2012/wordml" xmlns:wpg="http://schemas.microsoft.com/office/word/2010/wordprocessingGroup" xmlns:wpi="http://schemas.microsoft.com/office/word/2010/wordprocessingInk" xmlns:wne="http://schemas.microsoft.com/office/word/2006/wordml" xmlns:wps="http://schemas.microsoft.com/office/word/2010/wordprocessingShape" mc:Ignorable="w14 w15 wp14">
+<w:document xmlns:wpc="http://schemas.microsoft.com/office/word/2010/wordprocessingCanvas" xmlns:cx="http://schemas.microsoft.com/office/drawing/2014/chartex" xmlns:cx1="http://schemas.microsoft.com/office/drawing/2015/9/8/chartex" xmlns:mc="http://schemas.openxmlformats.org/markup-compatibility/2006" xmlns:o="urn:schemas-microsoft-com:office:office" xmlns:r="http://schemas.openxmlformats.org/officeDocument/2006/relationships" xmlns:m="http://schemas.openxmlformats.org/officeDocument/2006/math" xmlns:v="urn:schemas-microsoft-com:vml" xmlns:wp14="http://schemas.microsoft.com/office/word/2010/wordprocessingDrawing" xmlns:wp="http://schemas.openxmlformats.org/drawingml/2006/wordprocessingDrawing" xmlns:w10="urn:schemas-microsoft-com:office:word" xmlns:w="http://schemas.openxmlformats.org/wordprocessingml/2006/main" xmlns:w14="http://schemas.microsoft.com/office/word/2010/wordml" xmlns:w15="http://schemas.microsoft.com/office/word/2012/wordml" xmlns:w16se="http://schemas.microsoft.com/office/word/2015/wordml/symex" xmlns:wpg="http://schemas.microsoft.com/office/word/2010/wordprocessingGroup" xmlns:wpi="http://schemas.microsoft.com/office/word/2010/wordprocessingInk" xmlns:wne="http://schemas.microsoft.com/office/word/2006/wordml" xmlns:wps="http://schemas.microsoft.com/office/word/2010/wordprocessingShape" mc:Ignorable="w14 w15 w16se wp14">
   <w:body>
     <w:p>
-      <w:r>
+      <w:pPr>
+        <w:rPr>
+          <w:sz w:val="22"/>
+          <w:szCs w:val="22"/>
+        </w:rPr>
+      </w:pPr>
+      <w:r>
+        <w:rPr>
+          <w:sz w:val="22"/>
+          <w:szCs w:val="22"/>
+        </w:rPr>
         <w:t>Stream Intermediate and Terminal Operations</w:t>
       </w:r>
     </w:p>
-    <w:p/>
+    <w:p>
+      <w:pPr>
+        <w:rPr>
+          <w:sz w:val="22"/>
+          <w:szCs w:val="22"/>
+        </w:rPr>
+      </w:pPr>
+    </w:p>
     <w:p>
       <w:pPr>
         <w:jc w:val="both"/>
-      </w:pPr>
-      <w:r>
+        <w:rPr>
+          <w:sz w:val="22"/>
+          <w:szCs w:val="22"/>
+        </w:rPr>
+      </w:pPr>
+      <w:r>
+        <w:rPr>
+          <w:sz w:val="22"/>
+          <w:szCs w:val="22"/>
+        </w:rPr>
         <w:t xml:space="preserve">Previously we discussed two parts of Stream Introduction. </w:t>
       </w:r>
       <w:hyperlink r:id="rId4" w:history="1">
         <w:r>
           <w:rPr>
             <w:rStyle w:val="Hyperlink"/>
+            <w:sz w:val="22"/>
+            <w:szCs w:val="22"/>
           </w:rPr>
           <w:t>Part 1</w:t>
         </w:r>
       </w:hyperlink>
       <w:r>
+        <w:rPr>
+          <w:sz w:val="22"/>
+          <w:szCs w:val="22"/>
+        </w:rPr>
         <w:t xml:space="preserve"> and </w:t>
       </w:r>
       <w:hyperlink r:id="rId5" w:history="1">
         <w:r>
           <w:rPr>
             <w:rStyle w:val="Hyperlink"/>
+            <w:sz w:val="22"/>
+            <w:szCs w:val="22"/>
           </w:rPr>
           <w:t>Part 2</w:t>
         </w:r>
       </w:hyperlink>
       <w:r>
+        <w:rPr>
+          <w:sz w:val="22"/>
+          <w:szCs w:val="22"/>
+        </w:rPr>
         <w:t xml:space="preserve"> we learned streams in general and that streams are declarative type of programming. </w:t>
       </w:r>
     </w:p>
     <w:p>
       <w:pPr>
         <w:jc w:val="both"/>
+        <w:rPr>
+          <w:sz w:val="22"/>
+          <w:szCs w:val="22"/>
+        </w:rPr>
       </w:pPr>
     </w:p>
     <w:p>
       <w:pPr>
         <w:jc w:val="both"/>
-      </w:pPr>
-      <w:r>
+        <w:rPr>
+          <w:sz w:val="22"/>
+          <w:szCs w:val="22"/>
+        </w:rPr>
+      </w:pPr>
+      <w:r>
+        <w:rPr>
+          <w:sz w:val="22"/>
+          <w:szCs w:val="22"/>
+        </w:rPr>
         <w:t>After that we saw getting started with Stream&lt;</w:t>
       </w:r>
       <w:r>
+        <w:rPr>
+          <w:sz w:val="22"/>
+          <w:szCs w:val="22"/>
+        </w:rPr>
         <w:t>T</w:t>
       </w:r>
       <w:r>
+        <w:rPr>
+          <w:sz w:val="22"/>
+          <w:szCs w:val="22"/>
+        </w:rPr>
         <w:t>&gt;.</w:t>
       </w:r>
       <w:r>
+        <w:rPr>
+          <w:sz w:val="22"/>
+          <w:szCs w:val="22"/>
+        </w:rPr>
         <w:t xml:space="preserve"> We saw what Stream is?</w:t>
       </w:r>
       <w:r>
-        <w:t xml:space="preserve"> To iterate it </w:t>
-      </w:r>
-      <w:r>
-        <w:t xml:space="preserve">Stream is a </w:t>
-      </w:r>
-      <w:r>
-        <w:rPr>
+        <w:rPr>
+          <w:sz w:val="22"/>
+          <w:szCs w:val="22"/>
+        </w:rPr>
+        <w:t xml:space="preserve"> To iterate it Stream is a </w:t>
+      </w:r>
+      <w:r>
+        <w:rPr>
+          <w:sz w:val="22"/>
+          <w:szCs w:val="22"/>
           <w:u w:val="single"/>
         </w:rPr>
         <w:t>sequence of elements</w:t>
       </w:r>
       <w:r>
+        <w:rPr>
+          <w:sz w:val="22"/>
+          <w:szCs w:val="22"/>
+        </w:rPr>
         <w:t xml:space="preserve"> from a </w:t>
       </w:r>
       <w:r>
         <w:rPr>
+          <w:sz w:val="22"/>
+          <w:szCs w:val="22"/>
           <w:u w:val="single"/>
         </w:rPr>
         <w:t>source</w:t>
       </w:r>
       <w:r>
+        <w:rPr>
+          <w:sz w:val="22"/>
+          <w:szCs w:val="22"/>
+        </w:rPr>
         <w:t xml:space="preserve"> that supports </w:t>
       </w:r>
       <w:r>
         <w:rPr>
+          <w:sz w:val="22"/>
+          <w:szCs w:val="22"/>
           <w:u w:val="single"/>
         </w:rPr>
         <w:t>data processing operations</w:t>
       </w:r>
       <w:r>
+        <w:rPr>
+          <w:sz w:val="22"/>
+          <w:szCs w:val="22"/>
+        </w:rPr>
         <w:t>.</w:t>
       </w:r>
     </w:p>
     <w:p>
       <w:pPr>
         <w:jc w:val="both"/>
+        <w:rPr>
+          <w:sz w:val="22"/>
+          <w:szCs w:val="22"/>
+        </w:rPr>
       </w:pPr>
     </w:p>
     <w:p>
       <w:pPr>
         <w:jc w:val="both"/>
-      </w:pPr>
-      <w:r>
+        <w:rPr>
+          <w:sz w:val="22"/>
+          <w:szCs w:val="22"/>
+        </w:rPr>
+      </w:pPr>
+      <w:r>
+        <w:rPr>
+          <w:sz w:val="22"/>
+          <w:szCs w:val="22"/>
+        </w:rPr>
         <w:t>Streams are also called pipeline or Stream pipeline.</w:t>
       </w:r>
     </w:p>
     <w:p>
       <w:pPr>
         <w:jc w:val="both"/>
+        <w:rPr>
+          <w:sz w:val="22"/>
+          <w:szCs w:val="22"/>
+        </w:rPr>
       </w:pPr>
     </w:p>
     <w:p>
       <w:pPr>
         <w:jc w:val="both"/>
-      </w:pPr>
-      <w:r>
+        <w:rPr>
+          <w:sz w:val="22"/>
+          <w:szCs w:val="22"/>
+        </w:rPr>
+      </w:pPr>
+      <w:r>
+        <w:rPr>
+          <w:sz w:val="22"/>
+          <w:szCs w:val="22"/>
+        </w:rPr>
         <w:t>In this post, we will see what are Intermediate and terminal operations in Stream&lt;</w:t>
       </w:r>
       <w:r>
+        <w:rPr>
+          <w:sz w:val="22"/>
+          <w:szCs w:val="22"/>
+        </w:rPr>
         <w:t>T</w:t>
       </w:r>
       <w:r>
+        <w:rPr>
+          <w:sz w:val="22"/>
+          <w:szCs w:val="22"/>
+        </w:rPr>
         <w:t>&gt; interface.</w:t>
       </w:r>
       <w:r>
+        <w:rPr>
+          <w:sz w:val="22"/>
+          <w:szCs w:val="22"/>
+        </w:rPr>
         <w:t xml:space="preserve"> After this post we </w:t>
       </w:r>
       <w:r>
+        <w:rPr>
+          <w:sz w:val="22"/>
+          <w:szCs w:val="22"/>
+        </w:rPr>
         <w:t>will walk through all the methods of Stream&lt;</w:t>
       </w:r>
       <w:r>
+        <w:rPr>
+          <w:sz w:val="22"/>
+          <w:szCs w:val="22"/>
+        </w:rPr>
         <w:t>T</w:t>
       </w:r>
       <w:r>
+        <w:rPr>
+          <w:sz w:val="22"/>
+          <w:szCs w:val="22"/>
+        </w:rPr>
         <w:t>&gt; interface with practical examples.</w:t>
       </w:r>
     </w:p>
     <w:p>
       <w:pPr>
         <w:jc w:val="both"/>
-      </w:pPr>
-    </w:p>
-    <w:p>
-      <w:r>
+        <w:rPr>
+          <w:sz w:val="22"/>
+          <w:szCs w:val="22"/>
+        </w:rPr>
+      </w:pPr>
+    </w:p>
+    <w:p>
+      <w:pPr>
+        <w:rPr>
+          <w:sz w:val="22"/>
+          <w:szCs w:val="22"/>
+        </w:rPr>
+      </w:pPr>
+      <w:r>
+        <w:rPr>
+          <w:sz w:val="22"/>
+          <w:szCs w:val="22"/>
+        </w:rPr>
         <w:t>Let us start unders</w:t>
       </w:r>
       <w:r>
+        <w:rPr>
+          <w:sz w:val="22"/>
+          <w:szCs w:val="22"/>
+        </w:rPr>
         <w:t>tanding Intermediate Operations.</w:t>
       </w:r>
     </w:p>
-    <w:p/>
+    <w:p>
+      <w:pPr>
+        <w:rPr>
+          <w:sz w:val="22"/>
+          <w:szCs w:val="22"/>
+        </w:rPr>
+      </w:pPr>
+    </w:p>
+    <w:p>
+      <w:pPr>
+        <w:rPr>
+          <w:sz w:val="22"/>
+          <w:szCs w:val="22"/>
+        </w:rPr>
+      </w:pPr>
+      <w:r>
+        <w:rPr>
+          <w:noProof/>
+          <w:sz w:val="22"/>
+          <w:szCs w:val="22"/>
+        </w:rPr>
+        <mc:AlternateContent>
+          <mc:Choice Requires="wps">
+            <w:drawing>
+              <wp:anchor distT="0" distB="0" distL="114300" distR="114300" simplePos="0" relativeHeight="251659264" behindDoc="0" locked="0" layoutInCell="1" allowOverlap="1" wp14:anchorId="572FF8F2" wp14:editId="451BD365">
+                <wp:simplePos x="0" y="0"/>
+                <wp:positionH relativeFrom="column">
+                  <wp:posOffset>714375</wp:posOffset>
+                </wp:positionH>
+                <wp:positionV relativeFrom="paragraph">
+                  <wp:posOffset>61595</wp:posOffset>
+                </wp:positionV>
+                <wp:extent cx="2667000" cy="2333625"/>
+                <wp:effectExtent l="0" t="0" r="19050" b="28575"/>
+                <wp:wrapNone/>
+                <wp:docPr id="1" name="Rounded Rectangle 1"/>
+                <wp:cNvGraphicFramePr/>
+                <a:graphic xmlns:a="http://schemas.openxmlformats.org/drawingml/2006/main">
+                  <a:graphicData uri="http://schemas.microsoft.com/office/word/2010/wordprocessingShape">
+                    <wps:wsp>
+                      <wps:cNvSpPr/>
+                      <wps:spPr>
+                        <a:xfrm>
+                          <a:off x="0" y="0"/>
+                          <a:ext cx="2667000" cy="2333625"/>
+                        </a:xfrm>
+                        <a:prstGeom prst="roundRect">
+                          <a:avLst/>
+                        </a:prstGeom>
+                      </wps:spPr>
+                      <wps:style>
+                        <a:lnRef idx="2">
+                          <a:schemeClr val="accent1">
+                            <a:shade val="50000"/>
+                          </a:schemeClr>
+                        </a:lnRef>
+                        <a:fillRef idx="1">
+                          <a:schemeClr val="accent1"/>
+                        </a:fillRef>
+                        <a:effectRef idx="0">
+                          <a:schemeClr val="accent1"/>
+                        </a:effectRef>
+                        <a:fontRef idx="minor">
+                          <a:schemeClr val="lt1"/>
+                        </a:fontRef>
+                      </wps:style>
+                      <wps:txbx>
+                        <w:txbxContent>
+                          <w:p>
+                            <w:pPr>
+                              <w:jc w:val="center"/>
+                              <w:rPr>
+                                <w:sz w:val="48"/>
+                                <w:szCs w:val="48"/>
+                              </w:rPr>
+                            </w:pPr>
+                            <w:r>
+                              <w:rPr>
+                                <w:sz w:val="48"/>
+                                <w:szCs w:val="48"/>
+                              </w:rPr>
+                              <w:t>Intermediate Operations returns or produces a Stream&lt;T&gt;.</w:t>
+                            </w:r>
+                          </w:p>
+                        </w:txbxContent>
+                      </wps:txbx>
+                      <wps:bodyPr rot="0" spcFirstLastPara="0" vertOverflow="overflow" horzOverflow="overflow" vert="horz" wrap="square" lIns="91440" tIns="45720" rIns="91440" bIns="45720" numCol="1" spcCol="0" rtlCol="0" fromWordArt="0" anchor="ctr" anchorCtr="0" forceAA="0" compatLnSpc="1">
+                        <a:prstTxWarp prst="textNoShape">
+                          <a:avLst/>
+                        </a:prstTxWarp>
+                        <a:noAutofit/>
+                      </wps:bodyPr>
+                    </wps:wsp>
+                  </a:graphicData>
+                </a:graphic>
+              </wp:anchor>
+            </w:drawing>
+          </mc:Choice>
+          <mc:Fallback>
+            <w:pict>
+              <v:roundrect w14:anchorId="572FF8F2" id="Rounded Rectangle 1" o:spid="_x0000_s1026" style="position:absolute;margin-left:56.25pt;margin-top:4.85pt;width:210pt;height:183.75pt;z-index:251659264;visibility:visible;mso-wrap-style:square;mso-wrap-distance-left:9pt;mso-wrap-distance-top:0;mso-wrap-distance-right:9pt;mso-wrap-distance-bottom:0;mso-position-horizontal:absolute;mso-position-horizontal-relative:text;mso-position-vertical:absolute;mso-position-vertical-relative:text;v-text-anchor:middle" arcsize="10923f" o:gfxdata="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" fillcolor="#5b9bd5 [3204]" strokecolor="#1f4d78 [1604]" strokeweight="1pt">
+                <v:stroke joinstyle="miter"/>
+                <v:textbox>
+                  <w:txbxContent>
+                    <w:p>
+                      <w:pPr>
+                        <w:jc w:val="center"/>
+                        <w:rPr>
+                          <w:sz w:val="48"/>
+                          <w:szCs w:val="48"/>
+                        </w:rPr>
+                      </w:pPr>
+                      <w:r>
+                        <w:rPr>
+                          <w:sz w:val="48"/>
+                          <w:szCs w:val="48"/>
+                        </w:rPr>
+                        <w:t>Intermediate Operations returns or produces a Stream&lt;T&gt;.</w:t>
+                      </w:r>
+                    </w:p>
+                  </w:txbxContent>
+                </v:textbox>
+              </v:roundrect>
+            </w:pict>
+          </mc:Fallback>
+        </mc:AlternateContent>
+      </w:r>
+    </w:p>
+    <w:p>
+      <w:pPr>
+        <w:rPr>
+          <w:sz w:val="22"/>
+          <w:szCs w:val="22"/>
+        </w:rPr>
+      </w:pPr>
+    </w:p>
     <w:p>
       <w:pPr>
         <w:jc w:val="both"/>
-      </w:pPr>
-      <w:r>
+        <w:rPr>
+          <w:sz w:val="22"/>
+          <w:szCs w:val="22"/>
+        </w:rPr>
+      </w:pPr>
+    </w:p>
+    <w:p>
+      <w:pPr>
+        <w:jc w:val="both"/>
+        <w:rPr>
+          <w:sz w:val="22"/>
+          <w:szCs w:val="22"/>
+        </w:rPr>
+      </w:pPr>
+    </w:p>
+    <w:p>
+      <w:pPr>
+        <w:jc w:val="both"/>
+        <w:rPr>
+          <w:sz w:val="22"/>
+          <w:szCs w:val="22"/>
+        </w:rPr>
+      </w:pPr>
+    </w:p>
+    <w:p>
+      <w:pPr>
+        <w:jc w:val="both"/>
+        <w:rPr>
+          <w:sz w:val="22"/>
+          <w:szCs w:val="22"/>
+        </w:rPr>
+      </w:pPr>
+    </w:p>
+    <w:p>
+      <w:pPr>
+        <w:jc w:val="both"/>
+        <w:rPr>
+          <w:sz w:val="22"/>
+          <w:szCs w:val="22"/>
+        </w:rPr>
+      </w:pPr>
+    </w:p>
+    <w:p>
+      <w:pPr>
+        <w:jc w:val="both"/>
+        <w:rPr>
+          <w:sz w:val="22"/>
+          <w:szCs w:val="22"/>
+        </w:rPr>
+      </w:pPr>
+    </w:p>
+    <w:p>
+      <w:pPr>
+        <w:jc w:val="both"/>
+        <w:rPr>
+          <w:sz w:val="22"/>
+          <w:szCs w:val="22"/>
+        </w:rPr>
+      </w:pPr>
+    </w:p>
+    <w:p>
+      <w:pPr>
+        <w:jc w:val="both"/>
+        <w:rPr>
+          <w:sz w:val="22"/>
+          <w:szCs w:val="22"/>
+        </w:rPr>
+      </w:pPr>
+    </w:p>
+    <w:p>
+      <w:pPr>
+        <w:jc w:val="both"/>
+        <w:rPr>
+          <w:sz w:val="22"/>
+          <w:szCs w:val="22"/>
+        </w:rPr>
+      </w:pPr>
+    </w:p>
+    <w:p>
+      <w:pPr>
+        <w:jc w:val="both"/>
+        <w:rPr>
+          <w:sz w:val="22"/>
+          <w:szCs w:val="22"/>
+        </w:rPr>
+      </w:pPr>
+    </w:p>
+    <w:p>
+      <w:pPr>
+        <w:jc w:val="both"/>
+        <w:rPr>
+          <w:sz w:val="22"/>
+          <w:szCs w:val="22"/>
+        </w:rPr>
+      </w:pPr>
+    </w:p>
+    <w:p>
+      <w:pPr>
+        <w:jc w:val="both"/>
+        <w:rPr>
+          <w:sz w:val="22"/>
+          <w:szCs w:val="22"/>
+        </w:rPr>
+      </w:pPr>
+    </w:p>
+    <w:p>
+      <w:pPr>
+        <w:jc w:val="both"/>
+        <w:rPr>
+          <w:sz w:val="22"/>
+          <w:szCs w:val="22"/>
+        </w:rPr>
+      </w:pPr>
+    </w:p>
+    <w:p>
+      <w:pPr>
+        <w:jc w:val="both"/>
+        <w:rPr>
+          <w:sz w:val="22"/>
+          <w:szCs w:val="22"/>
+        </w:rPr>
+      </w:pPr>
+    </w:p>
+    <w:p>
+      <w:pPr>
+        <w:jc w:val="both"/>
+        <w:rPr>
+          <w:sz w:val="22"/>
+          <w:szCs w:val="22"/>
+        </w:rPr>
+      </w:pPr>
+      <w:r>
+        <w:rPr>
+          <w:sz w:val="22"/>
+          <w:szCs w:val="22"/>
+        </w:rPr>
         <w:t>Intermediate Operations:</w:t>
       </w:r>
       <w:r>
+        <w:rPr>
+          <w:sz w:val="22"/>
+          <w:szCs w:val="22"/>
+        </w:rPr>
         <w:t xml:space="preserve"> </w:t>
       </w:r>
       <w:r>
+        <w:rPr>
+          <w:sz w:val="22"/>
+          <w:szCs w:val="22"/>
+        </w:rPr>
         <w:t>Intermediate operations are those that</w:t>
       </w:r>
       <w:r>
+        <w:rPr>
+          <w:sz w:val="22"/>
+          <w:szCs w:val="22"/>
+        </w:rPr>
         <w:t xml:space="preserve"> return</w:t>
       </w:r>
       <w:r>
+        <w:rPr>
+          <w:sz w:val="22"/>
+          <w:szCs w:val="22"/>
+        </w:rPr>
         <w:t xml:space="preserve"> or produces a</w:t>
       </w:r>
       <w:r>
+        <w:rPr>
+          <w:sz w:val="22"/>
+          <w:szCs w:val="22"/>
+        </w:rPr>
         <w:t xml:space="preserve"> Steam&lt;</w:t>
       </w:r>
       <w:r>
+        <w:rPr>
+          <w:sz w:val="22"/>
+          <w:szCs w:val="22"/>
+        </w:rPr>
         <w:t>T</w:t>
       </w:r>
       <w:r>
+        <w:rPr>
+          <w:sz w:val="22"/>
+          <w:szCs w:val="22"/>
+        </w:rPr>
         <w:t>&gt;</w:t>
       </w:r>
       <w:r>
+        <w:rPr>
+          <w:sz w:val="22"/>
+          <w:szCs w:val="22"/>
+        </w:rPr>
         <w:t>.</w:t>
       </w:r>
       <w:r>
+        <w:rPr>
+          <w:sz w:val="22"/>
+          <w:szCs w:val="22"/>
+        </w:rPr>
         <w:t xml:space="preserve"> </w:t>
       </w:r>
       <w:r>
-        <w:t>For example, filter() method.</w:t>
-      </w:r>
-      <w:r>
+        <w:rPr>
+          <w:sz w:val="22"/>
+          <w:szCs w:val="22"/>
+        </w:rPr>
+        <w:t xml:space="preserve">For example, </w:t>
+      </w:r>
+      <w:proofErr w:type="gramStart"/>
+      <w:r>
+        <w:rPr>
+          <w:sz w:val="22"/>
+          <w:szCs w:val="22"/>
+        </w:rPr>
+        <w:t>filter(</w:t>
+      </w:r>
+      <w:proofErr w:type="gramEnd"/>
+      <w:r>
+        <w:rPr>
+          <w:sz w:val="22"/>
+          <w:szCs w:val="22"/>
+        </w:rPr>
+        <w:t>) method.</w:t>
+      </w:r>
+      <w:r>
+        <w:rPr>
+          <w:sz w:val="22"/>
+          <w:szCs w:val="22"/>
+        </w:rPr>
         <w:t xml:space="preserve"> </w:t>
       </w:r>
       <w:r>
+        <w:rPr>
+          <w:sz w:val="22"/>
+          <w:szCs w:val="22"/>
+        </w:rPr>
         <w:t>The advantage of it is we can connect multiple</w:t>
       </w:r>
       <w:r>
+        <w:rPr>
+          <w:sz w:val="22"/>
+          <w:szCs w:val="22"/>
+        </w:rPr>
         <w:t xml:space="preserve"> </w:t>
       </w:r>
       <w:r>
+        <w:rPr>
+          <w:sz w:val="22"/>
+          <w:szCs w:val="22"/>
+        </w:rPr>
         <w:t>intermediate</w:t>
       </w:r>
       <w:r>
+        <w:rPr>
+          <w:sz w:val="22"/>
+          <w:szCs w:val="22"/>
+        </w:rPr>
         <w:t xml:space="preserve"> operations one after another. The big advantage is that it does not do any computations or processing.</w:t>
       </w:r>
       <w:r>
+        <w:rPr>
+          <w:sz w:val="22"/>
+          <w:szCs w:val="22"/>
+        </w:rPr>
         <w:t xml:space="preserve"> It will do processing once it encounters </w:t>
       </w:r>
       <w:r>
+        <w:rPr>
+          <w:sz w:val="22"/>
+          <w:szCs w:val="22"/>
+        </w:rPr>
         <w:t>the terminal operations.</w:t>
       </w:r>
       <w:r>
-        <w:t xml:space="preserve"> So Stream’s are lazily evaluated.</w:t>
+        <w:rPr>
+          <w:sz w:val="22"/>
+          <w:szCs w:val="22"/>
+        </w:rPr>
+        <w:t xml:space="preserve"> So </w:t>
+      </w:r>
+      <w:proofErr w:type="spellStart"/>
+      <w:r>
+        <w:rPr>
+          <w:sz w:val="22"/>
+          <w:szCs w:val="22"/>
+        </w:rPr>
+        <w:t>Stream’s</w:t>
+      </w:r>
+      <w:proofErr w:type="spellEnd"/>
+      <w:r>
+        <w:rPr>
+          <w:sz w:val="22"/>
+          <w:szCs w:val="22"/>
+        </w:rPr>
+        <w:t xml:space="preserve"> are lazily evaluated.</w:t>
       </w:r>
     </w:p>
     <w:p>
       <w:pPr>
         <w:jc w:val="both"/>
+        <w:rPr>
+          <w:sz w:val="22"/>
+          <w:szCs w:val="22"/>
+        </w:rPr>
       </w:pPr>
     </w:p>
     <w:p>
       <w:pPr>
         <w:ind w:left="720"/>
         <w:jc w:val="both"/>
-      </w:pPr>
-      <w:r>
+        <w:rPr>
+          <w:sz w:val="22"/>
+          <w:szCs w:val="22"/>
+        </w:rPr>
+      </w:pPr>
+      <w:r>
+        <w:rPr>
+          <w:sz w:val="22"/>
+          <w:szCs w:val="22"/>
+        </w:rPr>
         <w:t>Let us take example from previous article.</w:t>
       </w:r>
     </w:p>
@@ -231,6 +762,10 @@
       <w:pPr>
         <w:ind w:left="720"/>
         <w:jc w:val="both"/>
+        <w:rPr>
+          <w:sz w:val="22"/>
+          <w:szCs w:val="22"/>
+        </w:rPr>
       </w:pPr>
     </w:p>
     <w:p>
@@ -241,19 +776,37 @@
         <w:ind w:left="720"/>
         <w:rPr>
           <w:rFonts w:ascii="Consolas" w:hAnsi="Consolas" w:cs="Consolas"/>
+          <w:sz w:val="22"/>
+          <w:szCs w:val="22"/>
         </w:rPr>
       </w:pPr>
       <w:r>
         <w:rPr>
           <w:rFonts w:cs="Consolas"/>
+          <w:sz w:val="22"/>
+          <w:szCs w:val="22"/>
         </w:rPr>
         <w:t xml:space="preserve">Step 1: </w:t>
       </w:r>
+      <w:proofErr w:type="spellStart"/>
+      <w:proofErr w:type="gramStart"/>
       <w:r>
         <w:rPr>
           <w:rFonts w:ascii="Consolas" w:hAnsi="Consolas" w:cs="Consolas"/>
-        </w:rPr>
-        <w:t xml:space="preserve">transactions.stream()  </w:t>
+          <w:sz w:val="22"/>
+          <w:szCs w:val="22"/>
+        </w:rPr>
+        <w:t>transactions.stream</w:t>
+      </w:r>
+      <w:proofErr w:type="spellEnd"/>
+      <w:proofErr w:type="gramEnd"/>
+      <w:r>
+        <w:rPr>
+          <w:rFonts w:ascii="Consolas" w:hAnsi="Consolas" w:cs="Consolas"/>
+          <w:sz w:val="22"/>
+          <w:szCs w:val="22"/>
+        </w:rPr>
+        <w:t xml:space="preserve">()  </w:t>
       </w:r>
     </w:p>
     <w:p>
@@ -264,26 +817,81 @@
         <w:ind w:left="720"/>
         <w:rPr>
           <w:rFonts w:ascii="Consolas" w:hAnsi="Consolas" w:cs="Consolas"/>
+          <w:sz w:val="22"/>
+          <w:szCs w:val="22"/>
         </w:rPr>
       </w:pPr>
       <w:r>
         <w:rPr>
           <w:rFonts w:cs="Consolas"/>
           <w:color w:val="000000"/>
-        </w:rPr>
-        <w:t>Step2:</w:t>
+          <w:sz w:val="22"/>
+          <w:szCs w:val="22"/>
+        </w:rPr>
+        <w:t>Step</w:t>
+      </w:r>
+      <w:r>
+        <w:rPr>
+          <w:rFonts w:cs="Consolas"/>
+          <w:color w:val="000000"/>
+          <w:sz w:val="22"/>
+          <w:szCs w:val="22"/>
+        </w:rPr>
+        <w:t xml:space="preserve"> </w:t>
+      </w:r>
+      <w:r>
+        <w:rPr>
+          <w:rFonts w:cs="Consolas"/>
+          <w:color w:val="000000"/>
+          <w:sz w:val="22"/>
+          <w:szCs w:val="22"/>
+        </w:rPr>
+        <w:t>2:</w:t>
       </w:r>
       <w:r>
         <w:rPr>
           <w:rFonts w:ascii="Consolas" w:hAnsi="Consolas" w:cs="Consolas"/>
           <w:color w:val="000000"/>
-        </w:rPr>
-        <w:t xml:space="preserve">             .filter(</w:t>
+          <w:sz w:val="22"/>
+          <w:szCs w:val="22"/>
+        </w:rPr>
+        <w:t xml:space="preserve">           </w:t>
+      </w:r>
+      <w:proofErr w:type="gramStart"/>
+      <w:r>
+        <w:rPr>
+          <w:rFonts w:ascii="Consolas" w:hAnsi="Consolas" w:cs="Consolas"/>
+          <w:color w:val="000000"/>
+          <w:sz w:val="22"/>
+          <w:szCs w:val="22"/>
+        </w:rPr>
+        <w:t xml:space="preserve">  </w:t>
+      </w:r>
+      <w:r>
+        <w:rPr>
+          <w:rFonts w:ascii="Consolas" w:hAnsi="Consolas" w:cs="Consolas"/>
+          <w:color w:val="000000"/>
+          <w:sz w:val="22"/>
+          <w:szCs w:val="22"/>
+        </w:rPr>
+        <w:t>.filter</w:t>
+      </w:r>
+      <w:proofErr w:type="gramEnd"/>
+      <w:r>
+        <w:rPr>
+          <w:rFonts w:ascii="Consolas" w:hAnsi="Consolas" w:cs="Consolas"/>
+          <w:color w:val="000000"/>
+          <w:sz w:val="22"/>
+          <w:szCs w:val="22"/>
+        </w:rPr>
+        <w:t>(</w:t>
       </w:r>
       <w:r>
         <w:rPr>
           <w:rFonts w:ascii="Consolas" w:hAnsi="Consolas" w:cs="Consolas"/>
           <w:color w:val="6A3E3E"/>
+          <w:sz w:val="22"/>
+          <w:szCs w:val="22"/>
         </w:rPr>
         <w:t>transaction</w:t>
       </w:r>
@@ -291,13 +899,18 @@
         <w:rPr>
           <w:rFonts w:ascii="Consolas" w:hAnsi="Consolas" w:cs="Consolas"/>
           <w:color w:val="000000"/>
+          <w:sz w:val="22"/>
+          <w:szCs w:val="22"/>
         </w:rPr>
         <w:t xml:space="preserve"> -&gt; </w:t>
       </w:r>
+      <w:proofErr w:type="spellStart"/>
       <w:r>
         <w:rPr>
           <w:rFonts w:ascii="Consolas" w:hAnsi="Consolas" w:cs="Consolas"/>
           <w:color w:val="6A3E3E"/>
+          <w:sz w:val="22"/>
+          <w:szCs w:val="22"/>
         </w:rPr>
         <w:t>transaction</w:t>
       </w:r>
@@ -305,8 +918,20 @@
         <w:rPr>
           <w:rFonts w:ascii="Consolas" w:hAnsi="Consolas" w:cs="Consolas"/>
           <w:color w:val="000000"/>
-        </w:rPr>
-        <w:t>.getValue() &lt; 100)</w:t>
+          <w:sz w:val="22"/>
+          <w:szCs w:val="22"/>
+        </w:rPr>
+        <w:t>.getValue</w:t>
+      </w:r>
+      <w:proofErr w:type="spellEnd"/>
+      <w:r>
+        <w:rPr>
+          <w:rFonts w:ascii="Consolas" w:hAnsi="Consolas" w:cs="Consolas"/>
+          <w:color w:val="000000"/>
+          <w:sz w:val="22"/>
+          <w:szCs w:val="22"/>
+        </w:rPr>
+        <w:t>() &lt; 100)</w:t>
       </w:r>
     </w:p>
     <w:p>
@@ -318,19 +943,43 @@
         <w:rPr>
           <w:rFonts w:ascii="Consolas" w:hAnsi="Consolas" w:cs="Consolas"/>
           <w:color w:val="000000"/>
+          <w:sz w:val="22"/>
+          <w:szCs w:val="22"/>
         </w:rPr>
       </w:pPr>
       <w:r>
         <w:rPr>
           <w:rFonts w:cs="Consolas"/>
           <w:color w:val="000000"/>
-        </w:rPr>
-        <w:t>Step3:</w:t>
+          <w:sz w:val="22"/>
+          <w:szCs w:val="22"/>
+        </w:rPr>
+        <w:t>Step</w:t>
       </w:r>
       <w:r>
         <w:rPr>
           <w:rFonts w:cs="Consolas"/>
           <w:color w:val="000000"/>
+          <w:sz w:val="22"/>
+          <w:szCs w:val="22"/>
+        </w:rPr>
+        <w:t xml:space="preserve"> </w:t>
+      </w:r>
+      <w:r>
+        <w:rPr>
+          <w:rFonts w:cs="Consolas"/>
+          <w:color w:val="000000"/>
+          <w:sz w:val="22"/>
+          <w:szCs w:val="22"/>
+        </w:rPr>
+        <w:t>3:</w:t>
+      </w:r>
+      <w:r>
+        <w:rPr>
+          <w:rFonts w:cs="Consolas"/>
+          <w:color w:val="000000"/>
+          <w:sz w:val="22"/>
+          <w:szCs w:val="22"/>
         </w:rPr>
         <w:tab/>
         <w:t xml:space="preserve">   </w:t>
@@ -339,13 +988,37 @@
         <w:rPr>
           <w:rFonts w:ascii="Consolas" w:hAnsi="Consolas" w:cs="Consolas"/>
           <w:color w:val="000000"/>
-        </w:rPr>
-        <w:t xml:space="preserve">           .map(</w:t>
+          <w:sz w:val="22"/>
+          <w:szCs w:val="22"/>
+        </w:rPr>
+        <w:t xml:space="preserve">         </w:t>
+      </w:r>
+      <w:proofErr w:type="gramStart"/>
+      <w:r>
+        <w:rPr>
+          <w:rFonts w:ascii="Consolas" w:hAnsi="Consolas" w:cs="Consolas"/>
+          <w:color w:val="000000"/>
+          <w:sz w:val="22"/>
+          <w:szCs w:val="22"/>
+        </w:rPr>
+        <w:t xml:space="preserve">  .map</w:t>
+      </w:r>
+      <w:proofErr w:type="gramEnd"/>
+      <w:r>
+        <w:rPr>
+          <w:rFonts w:ascii="Consolas" w:hAnsi="Consolas" w:cs="Consolas"/>
+          <w:color w:val="000000"/>
+          <w:sz w:val="22"/>
+          <w:szCs w:val="22"/>
+        </w:rPr>
+        <w:t>(</w:t>
       </w:r>
       <w:r>
         <w:rPr>
           <w:rFonts w:ascii="Consolas" w:hAnsi="Consolas" w:cs="Consolas"/>
           <w:color w:val="6A3E3E"/>
+          <w:sz w:val="22"/>
+          <w:szCs w:val="22"/>
         </w:rPr>
         <w:t>transaction</w:t>
       </w:r>
@@ -353,13 +1026,18 @@
         <w:rPr>
           <w:rFonts w:ascii="Consolas" w:hAnsi="Consolas" w:cs="Consolas"/>
           <w:color w:val="000000"/>
+          <w:sz w:val="22"/>
+          <w:szCs w:val="22"/>
         </w:rPr>
         <w:t xml:space="preserve"> -&gt; </w:t>
       </w:r>
+      <w:proofErr w:type="spellStart"/>
       <w:r>
         <w:rPr>
           <w:rFonts w:ascii="Consolas" w:hAnsi="Consolas" w:cs="Consolas"/>
           <w:color w:val="6A3E3E"/>
+          <w:sz w:val="22"/>
+          <w:szCs w:val="22"/>
         </w:rPr>
         <w:t>transaction</w:t>
       </w:r>
@@ -367,13 +1045,47 @@
         <w:rPr>
           <w:rFonts w:ascii="Consolas" w:hAnsi="Consolas" w:cs="Consolas"/>
           <w:color w:val="000000"/>
-        </w:rPr>
-        <w:t>.getPerson().getCity())</w:t>
-      </w:r>
+          <w:sz w:val="22"/>
+          <w:szCs w:val="22"/>
+        </w:rPr>
+        <w:t>.getPerson</w:t>
+      </w:r>
+      <w:proofErr w:type="spellEnd"/>
       <w:r>
         <w:rPr>
           <w:rFonts w:ascii="Consolas" w:hAnsi="Consolas" w:cs="Consolas"/>
           <w:color w:val="000000"/>
+          <w:sz w:val="22"/>
+          <w:szCs w:val="22"/>
+        </w:rPr>
+        <w:t>().</w:t>
+      </w:r>
+      <w:proofErr w:type="spellStart"/>
+      <w:r>
+        <w:rPr>
+          <w:rFonts w:ascii="Consolas" w:hAnsi="Consolas" w:cs="Consolas"/>
+          <w:color w:val="000000"/>
+          <w:sz w:val="22"/>
+          <w:szCs w:val="22"/>
+        </w:rPr>
+        <w:t>getCity</w:t>
+      </w:r>
+      <w:proofErr w:type="spellEnd"/>
+      <w:r>
+        <w:rPr>
+          <w:rFonts w:ascii="Consolas" w:hAnsi="Consolas" w:cs="Consolas"/>
+          <w:color w:val="000000"/>
+          <w:sz w:val="22"/>
+          <w:szCs w:val="22"/>
+        </w:rPr>
+        <w:t>())</w:t>
+      </w:r>
+      <w:r>
+        <w:rPr>
+          <w:rFonts w:ascii="Consolas" w:hAnsi="Consolas" w:cs="Consolas"/>
+          <w:color w:val="000000"/>
+          <w:sz w:val="22"/>
+          <w:szCs w:val="22"/>
         </w:rPr>
         <w:tab/>
       </w:r>
@@ -387,19 +1099,43 @@
         <w:rPr>
           <w:rFonts w:ascii="Consolas" w:hAnsi="Consolas" w:cs="Consolas"/>
           <w:color w:val="000000"/>
+          <w:sz w:val="22"/>
+          <w:szCs w:val="22"/>
         </w:rPr>
       </w:pPr>
       <w:r>
         <w:rPr>
           <w:rFonts w:cs="Consolas"/>
           <w:color w:val="000000"/>
-        </w:rPr>
-        <w:t>Step4:</w:t>
+          <w:sz w:val="22"/>
+          <w:szCs w:val="22"/>
+        </w:rPr>
+        <w:t>Step</w:t>
+      </w:r>
+      <w:r>
+        <w:rPr>
+          <w:rFonts w:cs="Consolas"/>
+          <w:color w:val="000000"/>
+          <w:sz w:val="22"/>
+          <w:szCs w:val="22"/>
+        </w:rPr>
+        <w:t xml:space="preserve"> </w:t>
+      </w:r>
+      <w:r>
+        <w:rPr>
+          <w:rFonts w:cs="Consolas"/>
+          <w:color w:val="000000"/>
+          <w:sz w:val="22"/>
+          <w:szCs w:val="22"/>
+        </w:rPr>
+        <w:t>4:</w:t>
       </w:r>
       <w:r>
         <w:rPr>
           <w:rFonts w:ascii="Consolas" w:hAnsi="Consolas" w:cs="Consolas"/>
           <w:color w:val="000000"/>
+          <w:sz w:val="22"/>
+          <w:szCs w:val="22"/>
         </w:rPr>
         <w:tab/>
       </w:r>
@@ -407,33 +1143,82 @@
         <w:rPr>
           <w:rFonts w:ascii="Consolas" w:hAnsi="Consolas" w:cs="Consolas"/>
           <w:color w:val="000000"/>
+          <w:sz w:val="22"/>
+          <w:szCs w:val="22"/>
         </w:rPr>
         <w:tab/>
       </w:r>
+      <w:proofErr w:type="gramStart"/>
       <w:r>
         <w:rPr>
           <w:rFonts w:ascii="Consolas" w:hAnsi="Consolas" w:cs="Consolas"/>
           <w:color w:val="000000"/>
+          <w:sz w:val="22"/>
+          <w:szCs w:val="22"/>
         </w:rPr>
         <w:tab/>
-        <w:t xml:space="preserve"> .distinct()</w:t>
+      </w:r>
+      <w:r>
+        <w:rPr>
+          <w:rFonts w:ascii="Consolas" w:hAnsi="Consolas" w:cs="Consolas"/>
+          <w:color w:val="000000"/>
+          <w:sz w:val="22"/>
+          <w:szCs w:val="22"/>
+        </w:rPr>
+        <w:t>.distinct</w:t>
+      </w:r>
+      <w:proofErr w:type="gramEnd"/>
+      <w:r>
+        <w:rPr>
+          <w:rFonts w:ascii="Consolas" w:hAnsi="Consolas" w:cs="Consolas"/>
+          <w:color w:val="000000"/>
+          <w:sz w:val="22"/>
+          <w:szCs w:val="22"/>
+        </w:rPr>
+        <w:t>()</w:t>
       </w:r>
     </w:p>
     <w:p>
       <w:pPr>
         <w:ind w:left="720"/>
+        <w:rPr>
+          <w:sz w:val="22"/>
+          <w:szCs w:val="22"/>
+        </w:rPr>
       </w:pPr>
       <w:r>
         <w:rPr>
           <w:rFonts w:cs="Consolas"/>
           <w:color w:val="000000"/>
-        </w:rPr>
-        <w:t>Step5</w:t>
+          <w:sz w:val="22"/>
+          <w:szCs w:val="22"/>
+        </w:rPr>
+        <w:t>Step</w:t>
       </w:r>
       <w:r>
         <w:rPr>
           <w:rFonts w:cs="Consolas"/>
           <w:color w:val="000000"/>
+          <w:sz w:val="22"/>
+          <w:szCs w:val="22"/>
+        </w:rPr>
+        <w:t xml:space="preserve"> </w:t>
+      </w:r>
+      <w:r>
+        <w:rPr>
+          <w:rFonts w:cs="Consolas"/>
+          <w:color w:val="000000"/>
+          <w:sz w:val="22"/>
+          <w:szCs w:val="22"/>
+        </w:rPr>
+        <w:t>5</w:t>
+      </w:r>
+      <w:r>
+        <w:rPr>
+          <w:rFonts w:cs="Consolas"/>
+          <w:color w:val="000000"/>
+          <w:sz w:val="22"/>
+          <w:szCs w:val="22"/>
         </w:rPr>
         <w:t>:</w:t>
       </w:r>
@@ -441,6 +1226,8 @@
         <w:rPr>
           <w:rFonts w:ascii="Consolas" w:hAnsi="Consolas" w:cs="Consolas"/>
           <w:color w:val="000000"/>
+          <w:sz w:val="22"/>
+          <w:szCs w:val="22"/>
         </w:rPr>
         <w:t xml:space="preserve"> </w:t>
       </w:r>
@@ -448,16 +1235,41 @@
         <w:rPr>
           <w:rFonts w:ascii="Consolas" w:hAnsi="Consolas" w:cs="Consolas"/>
           <w:color w:val="000000"/>
+          <w:sz w:val="22"/>
+          <w:szCs w:val="22"/>
         </w:rPr>
         <w:tab/>
       </w:r>
+      <w:proofErr w:type="gramStart"/>
       <w:r>
         <w:rPr>
           <w:rFonts w:ascii="Consolas" w:hAnsi="Consolas" w:cs="Consolas"/>
           <w:color w:val="000000"/>
+          <w:sz w:val="22"/>
+          <w:szCs w:val="22"/>
         </w:rPr>
         <w:tab/>
-        <w:t xml:space="preserve"> .collect(Collectors.</w:t>
+        <w:t>.collect</w:t>
+      </w:r>
+      <w:proofErr w:type="gramEnd"/>
+      <w:r>
+        <w:rPr>
+          <w:rFonts w:ascii="Consolas" w:hAnsi="Consolas" w:cs="Consolas"/>
+          <w:color w:val="000000"/>
+          <w:sz w:val="22"/>
+          <w:szCs w:val="22"/>
+        </w:rPr>
+        <w:t>(</w:t>
+      </w:r>
+      <w:proofErr w:type="spellStart"/>
+      <w:r>
+        <w:rPr>
+          <w:rFonts w:ascii="Consolas" w:hAnsi="Consolas" w:cs="Consolas"/>
+          <w:color w:val="000000"/>
+          <w:sz w:val="22"/>
+          <w:szCs w:val="22"/>
+        </w:rPr>
+        <w:t>Collectors.</w:t>
       </w:r>
       <w:r>
         <w:rPr>
@@ -465,13 +1277,18 @@
           <w:i/>
           <w:iCs/>
           <w:color w:val="000000"/>
+          <w:sz w:val="22"/>
+          <w:szCs w:val="22"/>
         </w:rPr>
         <w:t>toList</w:t>
       </w:r>
+      <w:proofErr w:type="spellEnd"/>
       <w:r>
         <w:rPr>
           <w:rFonts w:ascii="Consolas" w:hAnsi="Consolas" w:cs="Consolas"/>
           <w:color w:val="000000"/>
+          <w:sz w:val="22"/>
+          <w:szCs w:val="22"/>
         </w:rPr>
         <w:t>());</w:t>
       </w:r>
@@ -479,84 +1296,114 @@
     <w:p>
       <w:pPr>
         <w:ind w:left="720"/>
+        <w:rPr>
+          <w:sz w:val="22"/>
+          <w:szCs w:val="22"/>
+        </w:rPr>
       </w:pPr>
     </w:p>
     <w:p>
       <w:pPr>
         <w:ind w:left="720"/>
+        <w:rPr>
+          <w:sz w:val="22"/>
+          <w:szCs w:val="22"/>
+        </w:rPr>
       </w:pPr>
     </w:p>
     <w:p>
       <w:pPr>
         <w:ind w:left="720"/>
-      </w:pPr>
-      <w:r>
-        <w:t>Step</w:t>
-      </w:r>
-      <w:r>
-        <w:t xml:space="preserve"> </w:t>
-      </w:r>
-      <w:r>
-        <w:t>1: Get a Stream of transactions.</w:t>
+        <w:rPr>
+          <w:sz w:val="22"/>
+          <w:szCs w:val="22"/>
+        </w:rPr>
+      </w:pPr>
+      <w:r>
+        <w:rPr>
+          <w:sz w:val="22"/>
+          <w:szCs w:val="22"/>
+        </w:rPr>
+        <w:t>Step 1: Get a Stream of transactions.</w:t>
       </w:r>
     </w:p>
     <w:p>
       <w:pPr>
         <w:ind w:left="720"/>
-      </w:pPr>
-      <w:r>
-        <w:t>Step</w:t>
-      </w:r>
-      <w:r>
-        <w:t xml:space="preserve"> </w:t>
-      </w:r>
-      <w:r>
-        <w:t>2: Filter out all the transactions whose value is less than 100, returns a Stream.</w:t>
+        <w:rPr>
+          <w:sz w:val="22"/>
+          <w:szCs w:val="22"/>
+        </w:rPr>
+      </w:pPr>
+      <w:r>
+        <w:rPr>
+          <w:sz w:val="22"/>
+          <w:szCs w:val="22"/>
+        </w:rPr>
+        <w:t>Step 2: Filter out all the transactions whose value is less than 100, returns a Stream.</w:t>
       </w:r>
     </w:p>
     <w:p>
       <w:pPr>
         <w:ind w:left="720"/>
-      </w:pPr>
-      <w:r>
-        <w:t>Step</w:t>
-      </w:r>
-      <w:r>
-        <w:t xml:space="preserve"> </w:t>
-      </w:r>
-      <w:r>
-        <w:t>3: Get all the city names of person whose transaction value is greater than 100, returns a Stream.</w:t>
+        <w:rPr>
+          <w:sz w:val="22"/>
+          <w:szCs w:val="22"/>
+        </w:rPr>
+      </w:pPr>
+      <w:r>
+        <w:rPr>
+          <w:sz w:val="22"/>
+          <w:szCs w:val="22"/>
+        </w:rPr>
+        <w:lastRenderedPageBreak/>
+        <w:t>Step 3: Get all the city names of person whose transaction value is greater than 100, returns a Stream.</w:t>
       </w:r>
     </w:p>
     <w:p>
       <w:pPr>
         <w:ind w:left="720"/>
-      </w:pPr>
-      <w:r>
-        <w:t>Step</w:t>
-      </w:r>
-      <w:r>
-        <w:t xml:space="preserve"> </w:t>
-      </w:r>
-      <w:r>
-        <w:t>4: Get all the distinct city names of person whose transaction value is greater than 100, returns a Stream.</w:t>
+        <w:rPr>
+          <w:sz w:val="22"/>
+          <w:szCs w:val="22"/>
+        </w:rPr>
+      </w:pPr>
+      <w:r>
+        <w:rPr>
+          <w:sz w:val="22"/>
+          <w:szCs w:val="22"/>
+        </w:rPr>
+        <w:t>Step 4: Get all the distinct city names of person whose transaction value is greater than 100, returns a Stream.</w:t>
       </w:r>
     </w:p>
     <w:p>
       <w:pPr>
         <w:ind w:left="720"/>
         <w:jc w:val="both"/>
-      </w:pPr>
-      <w:r>
-        <w:t>Step</w:t>
-      </w:r>
-      <w:r>
-        <w:t xml:space="preserve"> </w:t>
-      </w:r>
-      <w:r>
+        <w:rPr>
+          <w:sz w:val="22"/>
+          <w:szCs w:val="22"/>
+        </w:rPr>
+      </w:pPr>
+      <w:r>
+        <w:rPr>
+          <w:sz w:val="22"/>
+          <w:szCs w:val="22"/>
+        </w:rPr>
+        <w:t xml:space="preserve">Step </w:t>
+      </w:r>
+      <w:r>
+        <w:rPr>
+          <w:sz w:val="22"/>
+          <w:szCs w:val="22"/>
+        </w:rPr>
         <w:t>5</w:t>
       </w:r>
       <w:r>
+        <w:rPr>
+          <w:sz w:val="22"/>
+          <w:szCs w:val="22"/>
+        </w:rPr>
         <w:t>: Collect all the cities to List, returns a List.</w:t>
       </w:r>
     </w:p>
@@ -564,23 +1411,56 @@
       <w:pPr>
         <w:ind w:left="720"/>
         <w:jc w:val="both"/>
+        <w:rPr>
+          <w:sz w:val="22"/>
+          <w:szCs w:val="22"/>
+        </w:rPr>
       </w:pPr>
     </w:p>
     <w:p>
       <w:pPr>
         <w:ind w:left="720"/>
         <w:jc w:val="both"/>
-      </w:pPr>
-      <w:r>
+        <w:rPr>
+          <w:sz w:val="22"/>
+          <w:szCs w:val="22"/>
+        </w:rPr>
+      </w:pPr>
+      <w:proofErr w:type="gramStart"/>
+      <w:r>
+        <w:rPr>
+          <w:sz w:val="22"/>
+          <w:szCs w:val="22"/>
+        </w:rPr>
         <w:t>f</w:t>
       </w:r>
       <w:r>
-        <w:t>ilter(), map() and distinct() are intermediate operations as they return a Stream&lt;T&gt;</w:t>
-      </w:r>
-      <w:r>
+        <w:rPr>
+          <w:sz w:val="22"/>
+          <w:szCs w:val="22"/>
+        </w:rPr>
+        <w:t>ilter(</w:t>
+      </w:r>
+      <w:proofErr w:type="gramEnd"/>
+      <w:r>
+        <w:rPr>
+          <w:sz w:val="22"/>
+          <w:szCs w:val="22"/>
+        </w:rPr>
+        <w:t>), map() and distinct() are intermediate operations as they return a Stream&lt;T&gt;</w:t>
+      </w:r>
+      <w:r>
+        <w:rPr>
+          <w:sz w:val="22"/>
+          <w:szCs w:val="22"/>
+        </w:rPr>
         <w:t>.</w:t>
       </w:r>
       <w:r>
+        <w:rPr>
+          <w:sz w:val="22"/>
+          <w:szCs w:val="22"/>
+        </w:rPr>
         <w:t xml:space="preserve"> </w:t>
       </w:r>
     </w:p>
@@ -588,95 +1468,571 @@
       <w:pPr>
         <w:ind w:left="720"/>
         <w:jc w:val="both"/>
-      </w:pPr>
-      <w:r>
-        <w:t>collect() method does not return Stream&lt;T&gt;</w:t>
-      </w:r>
-    </w:p>
-    <w:p/>
-    <w:p/>
-    <w:p/>
-    <w:p>
-      <w:r>
+        <w:rPr>
+          <w:sz w:val="22"/>
+          <w:szCs w:val="22"/>
+        </w:rPr>
+      </w:pPr>
+      <w:proofErr w:type="gramStart"/>
+      <w:r>
+        <w:rPr>
+          <w:sz w:val="22"/>
+          <w:szCs w:val="22"/>
+        </w:rPr>
+        <w:t>collect(</w:t>
+      </w:r>
+      <w:proofErr w:type="gramEnd"/>
+      <w:r>
+        <w:rPr>
+          <w:sz w:val="22"/>
+          <w:szCs w:val="22"/>
+        </w:rPr>
+        <w:t>) method does not return Stream&lt;T&gt;</w:t>
+      </w:r>
+    </w:p>
+    <w:p>
+      <w:pPr>
+        <w:rPr>
+          <w:sz w:val="22"/>
+          <w:szCs w:val="22"/>
+        </w:rPr>
+      </w:pPr>
+    </w:p>
+    <w:p>
+      <w:pPr>
+        <w:rPr>
+          <w:sz w:val="22"/>
+          <w:szCs w:val="22"/>
+        </w:rPr>
+      </w:pPr>
+    </w:p>
+    <w:p>
+      <w:pPr>
+        <w:rPr>
+          <w:sz w:val="22"/>
+          <w:szCs w:val="22"/>
+        </w:rPr>
+      </w:pPr>
+    </w:p>
+    <w:p>
+      <w:pPr>
+        <w:rPr>
+          <w:sz w:val="22"/>
+          <w:szCs w:val="22"/>
+        </w:rPr>
+      </w:pPr>
+      <w:r>
+        <w:rPr>
+          <w:sz w:val="22"/>
+          <w:szCs w:val="22"/>
+        </w:rPr>
         <w:t xml:space="preserve">Terminal Operations: </w:t>
       </w:r>
-      <w:r>
+    </w:p>
+    <w:p>
+      <w:pPr>
+        <w:rPr>
+          <w:sz w:val="22"/>
+          <w:szCs w:val="22"/>
+        </w:rPr>
+      </w:pPr>
+      <w:r>
+        <w:rPr>
+          <w:noProof/>
+          <w:sz w:val="22"/>
+          <w:szCs w:val="22"/>
+        </w:rPr>
+        <mc:AlternateContent>
+          <mc:Choice Requires="wps">
+            <w:drawing>
+              <wp:anchor distT="0" distB="0" distL="114300" distR="114300" simplePos="0" relativeHeight="251661312" behindDoc="0" locked="0" layoutInCell="1" allowOverlap="1" wp14:anchorId="717DE253" wp14:editId="0C2049CB">
+                <wp:simplePos x="0" y="0"/>
+                <wp:positionH relativeFrom="column">
+                  <wp:posOffset>1447800</wp:posOffset>
+                </wp:positionH>
+                <wp:positionV relativeFrom="paragraph">
+                  <wp:posOffset>6985</wp:posOffset>
+                </wp:positionV>
+                <wp:extent cx="2667000" cy="2333625"/>
+                <wp:effectExtent l="0" t="0" r="19050" b="28575"/>
+                <wp:wrapNone/>
+                <wp:docPr id="5" name="Rounded Rectangle 5"/>
+                <wp:cNvGraphicFramePr/>
+                <a:graphic xmlns:a="http://schemas.openxmlformats.org/drawingml/2006/main">
+                  <a:graphicData uri="http://schemas.microsoft.com/office/word/2010/wordprocessingShape">
+                    <wps:wsp>
+                      <wps:cNvSpPr/>
+                      <wps:spPr>
+                        <a:xfrm>
+                          <a:off x="0" y="0"/>
+                          <a:ext cx="2667000" cy="2333625"/>
+                        </a:xfrm>
+                        <a:prstGeom prst="roundRect">
+                          <a:avLst/>
+                        </a:prstGeom>
+                      </wps:spPr>
+                      <wps:style>
+                        <a:lnRef idx="2">
+                          <a:schemeClr val="accent1">
+                            <a:shade val="50000"/>
+                          </a:schemeClr>
+                        </a:lnRef>
+                        <a:fillRef idx="1">
+                          <a:schemeClr val="accent1"/>
+                        </a:fillRef>
+                        <a:effectRef idx="0">
+                          <a:schemeClr val="accent1"/>
+                        </a:effectRef>
+                        <a:fontRef idx="minor">
+                          <a:schemeClr val="lt1"/>
+                        </a:fontRef>
+                      </wps:style>
+                      <wps:txbx>
+                        <w:txbxContent>
+                          <w:p>
+                            <w:pPr>
+                              <w:jc w:val="center"/>
+                              <w:rPr>
+                                <w:sz w:val="48"/>
+                                <w:szCs w:val="48"/>
+                              </w:rPr>
+                            </w:pPr>
+                            <w:r>
+                              <w:rPr>
+                                <w:sz w:val="48"/>
+                                <w:szCs w:val="48"/>
+                              </w:rPr>
+                              <w:t>Terminal</w:t>
+                            </w:r>
+                            <w:r>
+                              <w:rPr>
+                                <w:sz w:val="48"/>
+                                <w:szCs w:val="48"/>
+                              </w:rPr>
+                              <w:t xml:space="preserve"> Operations returns or produces a </w:t>
+                            </w:r>
+                            <w:r>
+                              <w:rPr>
+                                <w:sz w:val="48"/>
+                                <w:szCs w:val="48"/>
+                              </w:rPr>
+                              <w:t>non –s</w:t>
+                            </w:r>
+                            <w:r>
+                              <w:rPr>
+                                <w:sz w:val="48"/>
+                                <w:szCs w:val="48"/>
+                              </w:rPr>
+                              <w:t>tream</w:t>
+                            </w:r>
+                            <w:r>
+                              <w:rPr>
+                                <w:sz w:val="48"/>
+                                <w:szCs w:val="48"/>
+                              </w:rPr>
+                              <w:t xml:space="preserve"> result</w:t>
+                            </w:r>
+                            <w:r>
+                              <w:rPr>
+                                <w:sz w:val="48"/>
+                                <w:szCs w:val="48"/>
+                              </w:rPr>
+                              <w:t>.</w:t>
+                            </w:r>
+                          </w:p>
+                        </w:txbxContent>
+                      </wps:txbx>
+                      <wps:bodyPr rot="0" spcFirstLastPara="0" vertOverflow="overflow" horzOverflow="overflow" vert="horz" wrap="square" lIns="91440" tIns="45720" rIns="91440" bIns="45720" numCol="1" spcCol="0" rtlCol="0" fromWordArt="0" anchor="ctr" anchorCtr="0" forceAA="0" compatLnSpc="1">
+                        <a:prstTxWarp prst="textNoShape">
+                          <a:avLst/>
+                        </a:prstTxWarp>
+                        <a:noAutofit/>
+                      </wps:bodyPr>
+                    </wps:wsp>
+                  </a:graphicData>
+                </a:graphic>
+              </wp:anchor>
+            </w:drawing>
+          </mc:Choice>
+          <mc:Fallback>
+            <w:pict>
+              <v:roundrect w14:anchorId="717DE253" id="Rounded Rectangle 5" o:spid="_x0000_s1027" style="position:absolute;margin-left:114pt;margin-top:.55pt;width:210pt;height:183.75pt;z-index:251661312;visibility:visible;mso-wrap-style:square;mso-wrap-distance-left:9pt;mso-wrap-distance-top:0;mso-wrap-distance-right:9pt;mso-wrap-distance-bottom:0;mso-position-horizontal:absolute;mso-position-horizontal-relative:text;mso-position-vertical:absolute;mso-position-vertical-relative:text;v-text-anchor:middle" arcsize="10923f" o:gfxdata="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" fillcolor="#5b9bd5 [3204]" strokecolor="#1f4d78 [1604]" strokeweight="1pt">
+                <v:stroke joinstyle="miter"/>
+                <v:textbox>
+                  <w:txbxContent>
+                    <w:p>
+                      <w:pPr>
+                        <w:jc w:val="center"/>
+                        <w:rPr>
+                          <w:sz w:val="48"/>
+                          <w:szCs w:val="48"/>
+                        </w:rPr>
+                      </w:pPr>
+                      <w:r>
+                        <w:rPr>
+                          <w:sz w:val="48"/>
+                          <w:szCs w:val="48"/>
+                        </w:rPr>
+                        <w:t>Terminal</w:t>
+                      </w:r>
+                      <w:r>
+                        <w:rPr>
+                          <w:sz w:val="48"/>
+                          <w:szCs w:val="48"/>
+                        </w:rPr>
+                        <w:t xml:space="preserve"> Operations returns or produces a </w:t>
+                      </w:r>
+                      <w:r>
+                        <w:rPr>
+                          <w:sz w:val="48"/>
+                          <w:szCs w:val="48"/>
+                        </w:rPr>
+                        <w:t>non –s</w:t>
+                      </w:r>
+                      <w:r>
+                        <w:rPr>
+                          <w:sz w:val="48"/>
+                          <w:szCs w:val="48"/>
+                        </w:rPr>
+                        <w:t>tream</w:t>
+                      </w:r>
+                      <w:r>
+                        <w:rPr>
+                          <w:sz w:val="48"/>
+                          <w:szCs w:val="48"/>
+                        </w:rPr>
+                        <w:t xml:space="preserve"> result</w:t>
+                      </w:r>
+                      <w:r>
+                        <w:rPr>
+                          <w:sz w:val="48"/>
+                          <w:szCs w:val="48"/>
+                        </w:rPr>
+                        <w:t>.</w:t>
+                      </w:r>
+                    </w:p>
+                  </w:txbxContent>
+                </v:textbox>
+              </v:roundrect>
+            </w:pict>
+          </mc:Fallback>
+        </mc:AlternateContent>
+      </w:r>
+    </w:p>
+    <w:p>
+      <w:pPr>
+        <w:rPr>
+          <w:sz w:val="22"/>
+          <w:szCs w:val="22"/>
+        </w:rPr>
+      </w:pPr>
+    </w:p>
+    <w:p>
+      <w:pPr>
+        <w:rPr>
+          <w:sz w:val="22"/>
+          <w:szCs w:val="22"/>
+        </w:rPr>
+      </w:pPr>
+    </w:p>
+    <w:p>
+      <w:pPr>
+        <w:rPr>
+          <w:sz w:val="22"/>
+          <w:szCs w:val="22"/>
+        </w:rPr>
+      </w:pPr>
+    </w:p>
+    <w:p>
+      <w:pPr>
+        <w:rPr>
+          <w:sz w:val="22"/>
+          <w:szCs w:val="22"/>
+        </w:rPr>
+      </w:pPr>
+    </w:p>
+    <w:p>
+      <w:pPr>
+        <w:rPr>
+          <w:sz w:val="22"/>
+          <w:szCs w:val="22"/>
+        </w:rPr>
+      </w:pPr>
+    </w:p>
+    <w:p>
+      <w:pPr>
+        <w:rPr>
+          <w:sz w:val="22"/>
+          <w:szCs w:val="22"/>
+        </w:rPr>
+      </w:pPr>
+    </w:p>
+    <w:p>
+      <w:pPr>
+        <w:rPr>
+          <w:sz w:val="22"/>
+          <w:szCs w:val="22"/>
+        </w:rPr>
+      </w:pPr>
+    </w:p>
+    <w:p>
+      <w:pPr>
+        <w:rPr>
+          <w:sz w:val="22"/>
+          <w:szCs w:val="22"/>
+        </w:rPr>
+      </w:pPr>
+    </w:p>
+    <w:p>
+      <w:pPr>
+        <w:rPr>
+          <w:sz w:val="22"/>
+          <w:szCs w:val="22"/>
+        </w:rPr>
+      </w:pPr>
+    </w:p>
+    <w:p>
+      <w:pPr>
+        <w:rPr>
+          <w:sz w:val="22"/>
+          <w:szCs w:val="22"/>
+        </w:rPr>
+      </w:pPr>
+    </w:p>
+    <w:p>
+      <w:pPr>
+        <w:rPr>
+          <w:sz w:val="22"/>
+          <w:szCs w:val="22"/>
+        </w:rPr>
+      </w:pPr>
+    </w:p>
+    <w:p>
+      <w:pPr>
+        <w:rPr>
+          <w:sz w:val="22"/>
+          <w:szCs w:val="22"/>
+        </w:rPr>
+      </w:pPr>
+    </w:p>
+    <w:p>
+      <w:pPr>
+        <w:rPr>
+          <w:sz w:val="22"/>
+          <w:szCs w:val="22"/>
+        </w:rPr>
+      </w:pPr>
+    </w:p>
+    <w:p>
+      <w:pPr>
+        <w:rPr>
+          <w:sz w:val="22"/>
+          <w:szCs w:val="22"/>
+        </w:rPr>
+      </w:pPr>
+    </w:p>
+    <w:p>
+      <w:pPr>
+        <w:rPr>
+          <w:sz w:val="22"/>
+          <w:szCs w:val="22"/>
+        </w:rPr>
+      </w:pPr>
+      <w:r>
+        <w:rPr>
+          <w:sz w:val="22"/>
+          <w:szCs w:val="22"/>
+        </w:rPr>
         <w:t xml:space="preserve">Terminal operations are those that do not return Stream&lt;T&gt; but returns something else i.e. void, </w:t>
       </w:r>
       <w:r>
+        <w:rPr>
+          <w:sz w:val="22"/>
+          <w:szCs w:val="22"/>
+        </w:rPr>
         <w:t>boolean</w:t>
       </w:r>
       <w:r>
+        <w:rPr>
+          <w:sz w:val="22"/>
+          <w:szCs w:val="22"/>
+        </w:rPr>
         <w:t xml:space="preserve">, </w:t>
       </w:r>
       <w:r>
+        <w:rPr>
+          <w:sz w:val="22"/>
+          <w:szCs w:val="22"/>
+        </w:rPr>
         <w:t xml:space="preserve">long, </w:t>
       </w:r>
       <w:r>
+        <w:rPr>
+          <w:sz w:val="22"/>
+          <w:szCs w:val="22"/>
+        </w:rPr>
         <w:t>Optional&lt;T&gt;, etc.</w:t>
       </w:r>
       <w:r>
+        <w:rPr>
+          <w:sz w:val="22"/>
+          <w:szCs w:val="22"/>
+        </w:rPr>
         <w:t xml:space="preserve"> </w:t>
       </w:r>
       <w:r>
+        <w:rPr>
+          <w:sz w:val="22"/>
+          <w:szCs w:val="22"/>
+        </w:rPr>
         <w:t>The terminal operations will trigger a computation call.</w:t>
       </w:r>
       <w:r>
+        <w:rPr>
+          <w:sz w:val="22"/>
+          <w:szCs w:val="22"/>
+        </w:rPr>
         <w:t xml:space="preserve"> As soon as </w:t>
       </w:r>
       <w:r>
+        <w:rPr>
+          <w:sz w:val="22"/>
+          <w:szCs w:val="22"/>
+        </w:rPr>
         <w:t>terminal operation is called the computations starts in pipeline.</w:t>
       </w:r>
       <w:r>
+        <w:rPr>
+          <w:sz w:val="22"/>
+          <w:szCs w:val="22"/>
+        </w:rPr>
         <w:t xml:space="preserve"> So the computations are lazy.</w:t>
       </w:r>
     </w:p>
-    <w:p/>
-    <w:p>
-      <w:r>
+    <w:p>
+      <w:pPr>
+        <w:rPr>
+          <w:sz w:val="22"/>
+          <w:szCs w:val="22"/>
+        </w:rPr>
+      </w:pPr>
+    </w:p>
+    <w:p>
+      <w:pPr>
+        <w:rPr>
+          <w:sz w:val="22"/>
+          <w:szCs w:val="22"/>
+        </w:rPr>
+      </w:pPr>
+      <w:r>
+        <w:rPr>
+          <w:sz w:val="22"/>
+          <w:szCs w:val="22"/>
+        </w:rPr>
         <w:t>We will see few methods in this article. From next article it will be totally hands on.</w:t>
       </w:r>
     </w:p>
-    <w:p/>
-    <w:p>
-      <w:r>
+    <w:p>
+      <w:pPr>
+        <w:rPr>
+          <w:sz w:val="22"/>
+          <w:szCs w:val="22"/>
+        </w:rPr>
+      </w:pPr>
+    </w:p>
+    <w:p>
+      <w:pPr>
+        <w:rPr>
+          <w:sz w:val="22"/>
+          <w:szCs w:val="22"/>
+        </w:rPr>
+      </w:pPr>
+      <w:r>
+        <w:rPr>
+          <w:sz w:val="22"/>
+          <w:szCs w:val="22"/>
+        </w:rPr>
         <w:t xml:space="preserve">Few </w:t>
       </w:r>
       <w:r>
+        <w:rPr>
+          <w:sz w:val="22"/>
+          <w:szCs w:val="22"/>
+        </w:rPr>
         <w:t>m</w:t>
       </w:r>
       <w:r>
+        <w:rPr>
+          <w:sz w:val="22"/>
+          <w:szCs w:val="22"/>
+        </w:rPr>
         <w:t>ethods of Stream</w:t>
       </w:r>
       <w:r>
+        <w:rPr>
+          <w:sz w:val="22"/>
+          <w:szCs w:val="22"/>
+        </w:rPr>
         <w:t>&lt;T&gt;</w:t>
       </w:r>
       <w:r>
+        <w:rPr>
+          <w:sz w:val="22"/>
+          <w:szCs w:val="22"/>
+        </w:rPr>
         <w:t xml:space="preserve"> </w:t>
       </w:r>
       <w:r>
+        <w:rPr>
+          <w:sz w:val="22"/>
+          <w:szCs w:val="22"/>
+        </w:rPr>
         <w:t>i</w:t>
       </w:r>
       <w:r>
+        <w:rPr>
+          <w:sz w:val="22"/>
+          <w:szCs w:val="22"/>
+        </w:rPr>
         <w:t>nterface</w:t>
       </w:r>
       <w:r>
+        <w:rPr>
+          <w:sz w:val="22"/>
+          <w:szCs w:val="22"/>
+        </w:rPr>
         <w:t xml:space="preserve">, </w:t>
       </w:r>
       <w:r>
-        <w:t>type of operation</w:t>
-      </w:r>
-      <w:r>
-        <w:t xml:space="preserve"> &amp; </w:t>
-      </w:r>
-      <w:r>
+        <w:rPr>
+          <w:sz w:val="22"/>
+          <w:szCs w:val="22"/>
+        </w:rPr>
+        <w:t xml:space="preserve">type of operation &amp; </w:t>
+      </w:r>
+      <w:r>
+        <w:rPr>
+          <w:sz w:val="22"/>
+          <w:szCs w:val="22"/>
+        </w:rPr>
         <w:t>its return type</w:t>
       </w:r>
       <w:r>
+        <w:rPr>
+          <w:sz w:val="22"/>
+          <w:szCs w:val="22"/>
+        </w:rPr>
         <w:t>.</w:t>
       </w:r>
     </w:p>
-    <w:p/>
+    <w:p>
+      <w:pPr>
+        <w:rPr>
+          <w:sz w:val="22"/>
+          <w:szCs w:val="22"/>
+        </w:rPr>
+      </w:pPr>
+    </w:p>
     <w:tbl>
       <w:tblPr>
         <w:tblStyle w:val="TableGrid"/>
@@ -695,13 +2051,31 @@
             <w:tcW w:w="1681" w:type="dxa"/>
           </w:tcPr>
           <w:p>
-            <w:r>
+            <w:pPr>
+              <w:rPr>
+                <w:sz w:val="22"/>
+                <w:szCs w:val="22"/>
+              </w:rPr>
+            </w:pPr>
+            <w:r>
+              <w:rPr>
+                <w:sz w:val="22"/>
+                <w:szCs w:val="22"/>
+              </w:rPr>
               <w:t xml:space="preserve">Method </w:t>
             </w:r>
             <w:r>
+              <w:rPr>
+                <w:sz w:val="22"/>
+                <w:szCs w:val="22"/>
+              </w:rPr>
               <w:t>n</w:t>
             </w:r>
             <w:r>
+              <w:rPr>
+                <w:sz w:val="22"/>
+                <w:szCs w:val="22"/>
+              </w:rPr>
               <w:t>ame</w:t>
             </w:r>
           </w:p>
@@ -711,13 +2085,31 @@
             <w:tcW w:w="2549" w:type="dxa"/>
           </w:tcPr>
           <w:p>
-            <w:r>
+            <w:pPr>
+              <w:rPr>
+                <w:sz w:val="22"/>
+                <w:szCs w:val="22"/>
+              </w:rPr>
+            </w:pPr>
+            <w:r>
+              <w:rPr>
+                <w:sz w:val="22"/>
+                <w:szCs w:val="22"/>
+              </w:rPr>
               <w:t xml:space="preserve">Type of </w:t>
             </w:r>
             <w:r>
+              <w:rPr>
+                <w:sz w:val="22"/>
+                <w:szCs w:val="22"/>
+              </w:rPr>
               <w:t>o</w:t>
             </w:r>
             <w:r>
+              <w:rPr>
+                <w:sz w:val="22"/>
+                <w:szCs w:val="22"/>
+              </w:rPr>
               <w:t>peration</w:t>
             </w:r>
           </w:p>
@@ -727,7 +2119,17 @@
             <w:tcW w:w="1530" w:type="dxa"/>
           </w:tcPr>
           <w:p>
-            <w:r>
+            <w:pPr>
+              <w:rPr>
+                <w:sz w:val="22"/>
+                <w:szCs w:val="22"/>
+              </w:rPr>
+            </w:pPr>
+            <w:r>
+              <w:rPr>
+                <w:sz w:val="22"/>
+                <w:szCs w:val="22"/>
+              </w:rPr>
               <w:t>Return type</w:t>
             </w:r>
           </w:p>
@@ -739,10 +2141,24 @@
             <w:tcW w:w="1681" w:type="dxa"/>
           </w:tcPr>
           <w:p>
-            <w:r>
+            <w:pPr>
+              <w:rPr>
+                <w:sz w:val="22"/>
+                <w:szCs w:val="22"/>
+              </w:rPr>
+            </w:pPr>
+            <w:r>
+              <w:rPr>
+                <w:sz w:val="22"/>
+                <w:szCs w:val="22"/>
+              </w:rPr>
               <w:t>c</w:t>
             </w:r>
             <w:r>
+              <w:rPr>
+                <w:sz w:val="22"/>
+                <w:szCs w:val="22"/>
+              </w:rPr>
               <w:t>oncat</w:t>
             </w:r>
           </w:p>
@@ -752,7 +2168,17 @@
             <w:tcW w:w="2549" w:type="dxa"/>
           </w:tcPr>
           <w:p>
-            <w:r>
+            <w:pPr>
+              <w:rPr>
+                <w:sz w:val="22"/>
+                <w:szCs w:val="22"/>
+              </w:rPr>
+            </w:pPr>
+            <w:r>
+              <w:rPr>
+                <w:sz w:val="22"/>
+                <w:szCs w:val="22"/>
+              </w:rPr>
               <w:t>Intermediate operation</w:t>
             </w:r>
           </w:p>
@@ -762,7 +2188,17 @@
             <w:tcW w:w="1530" w:type="dxa"/>
           </w:tcPr>
           <w:p>
-            <w:r>
+            <w:pPr>
+              <w:rPr>
+                <w:sz w:val="22"/>
+                <w:szCs w:val="22"/>
+              </w:rPr>
+            </w:pPr>
+            <w:r>
+              <w:rPr>
+                <w:sz w:val="22"/>
+                <w:szCs w:val="22"/>
+              </w:rPr>
               <w:t>Stream&lt;T&gt;</w:t>
             </w:r>
           </w:p>
@@ -774,10 +2210,24 @@
             <w:tcW w:w="1681" w:type="dxa"/>
           </w:tcPr>
           <w:p>
-            <w:r>
+            <w:pPr>
+              <w:rPr>
+                <w:sz w:val="22"/>
+                <w:szCs w:val="22"/>
+              </w:rPr>
+            </w:pPr>
+            <w:r>
+              <w:rPr>
+                <w:sz w:val="22"/>
+                <w:szCs w:val="22"/>
+              </w:rPr>
               <w:t>d</w:t>
             </w:r>
             <w:r>
+              <w:rPr>
+                <w:sz w:val="22"/>
+                <w:szCs w:val="22"/>
+              </w:rPr>
               <w:t>istinct</w:t>
             </w:r>
           </w:p>
@@ -787,7 +2237,17 @@
             <w:tcW w:w="2549" w:type="dxa"/>
           </w:tcPr>
           <w:p>
-            <w:r>
+            <w:pPr>
+              <w:rPr>
+                <w:sz w:val="22"/>
+                <w:szCs w:val="22"/>
+              </w:rPr>
+            </w:pPr>
+            <w:r>
+              <w:rPr>
+                <w:sz w:val="22"/>
+                <w:szCs w:val="22"/>
+              </w:rPr>
               <w:t>Intermediate operation</w:t>
             </w:r>
           </w:p>
@@ -797,7 +2257,17 @@
             <w:tcW w:w="1530" w:type="dxa"/>
           </w:tcPr>
           <w:p>
-            <w:r>
+            <w:pPr>
+              <w:rPr>
+                <w:sz w:val="22"/>
+                <w:szCs w:val="22"/>
+              </w:rPr>
+            </w:pPr>
+            <w:r>
+              <w:rPr>
+                <w:sz w:val="22"/>
+                <w:szCs w:val="22"/>
+              </w:rPr>
               <w:t>Stream&lt;T&gt;</w:t>
             </w:r>
           </w:p>
@@ -809,10 +2279,24 @@
             <w:tcW w:w="1681" w:type="dxa"/>
           </w:tcPr>
           <w:p>
-            <w:r>
+            <w:pPr>
+              <w:rPr>
+                <w:sz w:val="22"/>
+                <w:szCs w:val="22"/>
+              </w:rPr>
+            </w:pPr>
+            <w:r>
+              <w:rPr>
+                <w:sz w:val="22"/>
+                <w:szCs w:val="22"/>
+              </w:rPr>
               <w:t>e</w:t>
             </w:r>
             <w:r>
+              <w:rPr>
+                <w:sz w:val="22"/>
+                <w:szCs w:val="22"/>
+              </w:rPr>
               <w:t>mpty</w:t>
             </w:r>
           </w:p>
@@ -822,7 +2306,17 @@
             <w:tcW w:w="2549" w:type="dxa"/>
           </w:tcPr>
           <w:p>
-            <w:r>
+            <w:pPr>
+              <w:rPr>
+                <w:sz w:val="22"/>
+                <w:szCs w:val="22"/>
+              </w:rPr>
+            </w:pPr>
+            <w:r>
+              <w:rPr>
+                <w:sz w:val="22"/>
+                <w:szCs w:val="22"/>
+              </w:rPr>
               <w:t>Intermediate operation</w:t>
             </w:r>
           </w:p>
@@ -832,7 +2326,17 @@
             <w:tcW w:w="1530" w:type="dxa"/>
           </w:tcPr>
           <w:p>
-            <w:r>
+            <w:pPr>
+              <w:rPr>
+                <w:sz w:val="22"/>
+                <w:szCs w:val="22"/>
+              </w:rPr>
+            </w:pPr>
+            <w:r>
+              <w:rPr>
+                <w:sz w:val="22"/>
+                <w:szCs w:val="22"/>
+              </w:rPr>
               <w:t>Stream&lt;T&gt;</w:t>
             </w:r>
           </w:p>
@@ -844,10 +2348,24 @@
             <w:tcW w:w="1681" w:type="dxa"/>
           </w:tcPr>
           <w:p>
-            <w:r>
+            <w:pPr>
+              <w:rPr>
+                <w:sz w:val="22"/>
+                <w:szCs w:val="22"/>
+              </w:rPr>
+            </w:pPr>
+            <w:r>
+              <w:rPr>
+                <w:sz w:val="22"/>
+                <w:szCs w:val="22"/>
+              </w:rPr>
               <w:t>f</w:t>
             </w:r>
             <w:r>
+              <w:rPr>
+                <w:sz w:val="22"/>
+                <w:szCs w:val="22"/>
+              </w:rPr>
               <w:t>ilter</w:t>
             </w:r>
           </w:p>
@@ -857,7 +2375,17 @@
             <w:tcW w:w="2549" w:type="dxa"/>
           </w:tcPr>
           <w:p>
-            <w:r>
+            <w:pPr>
+              <w:rPr>
+                <w:sz w:val="22"/>
+                <w:szCs w:val="22"/>
+              </w:rPr>
+            </w:pPr>
+            <w:r>
+              <w:rPr>
+                <w:sz w:val="22"/>
+                <w:szCs w:val="22"/>
+              </w:rPr>
               <w:t>Intermediate operation</w:t>
             </w:r>
           </w:p>
@@ -867,7 +2395,17 @@
             <w:tcW w:w="1530" w:type="dxa"/>
           </w:tcPr>
           <w:p>
-            <w:r>
+            <w:pPr>
+              <w:rPr>
+                <w:sz w:val="22"/>
+                <w:szCs w:val="22"/>
+              </w:rPr>
+            </w:pPr>
+            <w:r>
+              <w:rPr>
+                <w:sz w:val="22"/>
+                <w:szCs w:val="22"/>
+              </w:rPr>
               <w:t>Stream&lt;T&gt;</w:t>
             </w:r>
           </w:p>
@@ -879,10 +2417,24 @@
             <w:tcW w:w="1681" w:type="dxa"/>
           </w:tcPr>
           <w:p>
-            <w:r>
+            <w:pPr>
+              <w:rPr>
+                <w:sz w:val="22"/>
+                <w:szCs w:val="22"/>
+              </w:rPr>
+            </w:pPr>
+            <w:r>
+              <w:rPr>
+                <w:sz w:val="22"/>
+                <w:szCs w:val="22"/>
+              </w:rPr>
               <w:t>g</w:t>
             </w:r>
             <w:r>
+              <w:rPr>
+                <w:sz w:val="22"/>
+                <w:szCs w:val="22"/>
+              </w:rPr>
               <w:t>enerate</w:t>
             </w:r>
           </w:p>
@@ -892,7 +2444,17 @@
             <w:tcW w:w="2549" w:type="dxa"/>
           </w:tcPr>
           <w:p>
-            <w:r>
+            <w:pPr>
+              <w:rPr>
+                <w:sz w:val="22"/>
+                <w:szCs w:val="22"/>
+              </w:rPr>
+            </w:pPr>
+            <w:r>
+              <w:rPr>
+                <w:sz w:val="22"/>
+                <w:szCs w:val="22"/>
+              </w:rPr>
               <w:t>Intermediate operation</w:t>
             </w:r>
           </w:p>
@@ -902,7 +2464,17 @@
             <w:tcW w:w="1530" w:type="dxa"/>
           </w:tcPr>
           <w:p>
-            <w:r>
+            <w:pPr>
+              <w:rPr>
+                <w:sz w:val="22"/>
+                <w:szCs w:val="22"/>
+              </w:rPr>
+            </w:pPr>
+            <w:r>
+              <w:rPr>
+                <w:sz w:val="22"/>
+                <w:szCs w:val="22"/>
+              </w:rPr>
               <w:t>Stream&lt;T&gt;</w:t>
             </w:r>
           </w:p>
@@ -914,10 +2486,24 @@
             <w:tcW w:w="1681" w:type="dxa"/>
           </w:tcPr>
           <w:p>
-            <w:r>
+            <w:pPr>
+              <w:rPr>
+                <w:sz w:val="22"/>
+                <w:szCs w:val="22"/>
+              </w:rPr>
+            </w:pPr>
+            <w:r>
+              <w:rPr>
+                <w:sz w:val="22"/>
+                <w:szCs w:val="22"/>
+              </w:rPr>
               <w:t>i</w:t>
             </w:r>
             <w:r>
+              <w:rPr>
+                <w:sz w:val="22"/>
+                <w:szCs w:val="22"/>
+              </w:rPr>
               <w:t>terate</w:t>
             </w:r>
           </w:p>
@@ -927,7 +2513,17 @@
             <w:tcW w:w="2549" w:type="dxa"/>
           </w:tcPr>
           <w:p>
-            <w:r>
+            <w:pPr>
+              <w:rPr>
+                <w:sz w:val="22"/>
+                <w:szCs w:val="22"/>
+              </w:rPr>
+            </w:pPr>
+            <w:r>
+              <w:rPr>
+                <w:sz w:val="22"/>
+                <w:szCs w:val="22"/>
+              </w:rPr>
               <w:t>Intermediate operation</w:t>
             </w:r>
           </w:p>
@@ -937,7 +2533,17 @@
             <w:tcW w:w="1530" w:type="dxa"/>
           </w:tcPr>
           <w:p>
-            <w:r>
+            <w:pPr>
+              <w:rPr>
+                <w:sz w:val="22"/>
+                <w:szCs w:val="22"/>
+              </w:rPr>
+            </w:pPr>
+            <w:r>
+              <w:rPr>
+                <w:sz w:val="22"/>
+                <w:szCs w:val="22"/>
+              </w:rPr>
               <w:t>Stream&lt;T&gt;</w:t>
             </w:r>
           </w:p>
@@ -949,7 +2555,17 @@
             <w:tcW w:w="1681" w:type="dxa"/>
           </w:tcPr>
           <w:p>
-            <w:r>
+            <w:pPr>
+              <w:rPr>
+                <w:sz w:val="22"/>
+                <w:szCs w:val="22"/>
+              </w:rPr>
+            </w:pPr>
+            <w:r>
+              <w:rPr>
+                <w:sz w:val="22"/>
+                <w:szCs w:val="22"/>
+              </w:rPr>
               <w:t>map</w:t>
             </w:r>
           </w:p>
@@ -959,7 +2575,17 @@
             <w:tcW w:w="2549" w:type="dxa"/>
           </w:tcPr>
           <w:p>
-            <w:r>
+            <w:pPr>
+              <w:rPr>
+                <w:sz w:val="22"/>
+                <w:szCs w:val="22"/>
+              </w:rPr>
+            </w:pPr>
+            <w:r>
+              <w:rPr>
+                <w:sz w:val="22"/>
+                <w:szCs w:val="22"/>
+              </w:rPr>
               <w:t>Intermediate operation</w:t>
             </w:r>
           </w:p>
@@ -969,7 +2595,17 @@
             <w:tcW w:w="1530" w:type="dxa"/>
           </w:tcPr>
           <w:p>
-            <w:r>
+            <w:pPr>
+              <w:rPr>
+                <w:sz w:val="22"/>
+                <w:szCs w:val="22"/>
+              </w:rPr>
+            </w:pPr>
+            <w:r>
+              <w:rPr>
+                <w:sz w:val="22"/>
+                <w:szCs w:val="22"/>
+              </w:rPr>
               <w:t>Stream&lt;R&gt;</w:t>
             </w:r>
           </w:p>
@@ -981,7 +2617,17 @@
             <w:tcW w:w="1681" w:type="dxa"/>
           </w:tcPr>
           <w:p>
-            <w:r>
+            <w:pPr>
+              <w:rPr>
+                <w:sz w:val="22"/>
+                <w:szCs w:val="22"/>
+              </w:rPr>
+            </w:pPr>
+            <w:r>
+              <w:rPr>
+                <w:sz w:val="22"/>
+                <w:szCs w:val="22"/>
+              </w:rPr>
               <w:t>peek</w:t>
             </w:r>
           </w:p>
@@ -991,7 +2637,17 @@
             <w:tcW w:w="2549" w:type="dxa"/>
           </w:tcPr>
           <w:p>
-            <w:r>
+            <w:pPr>
+              <w:rPr>
+                <w:sz w:val="22"/>
+                <w:szCs w:val="22"/>
+              </w:rPr>
+            </w:pPr>
+            <w:r>
+              <w:rPr>
+                <w:sz w:val="22"/>
+                <w:szCs w:val="22"/>
+              </w:rPr>
               <w:t>Intermediate operation</w:t>
             </w:r>
           </w:p>
@@ -1001,7 +2657,17 @@
             <w:tcW w:w="1530" w:type="dxa"/>
           </w:tcPr>
           <w:p>
-            <w:r>
+            <w:pPr>
+              <w:rPr>
+                <w:sz w:val="22"/>
+                <w:szCs w:val="22"/>
+              </w:rPr>
+            </w:pPr>
+            <w:r>
+              <w:rPr>
+                <w:sz w:val="22"/>
+                <w:szCs w:val="22"/>
+              </w:rPr>
               <w:t>Stream&lt;T&gt;</w:t>
             </w:r>
           </w:p>
@@ -1013,9 +2679,21 @@
             <w:tcW w:w="1681" w:type="dxa"/>
           </w:tcPr>
           <w:p>
-            <w:r>
+            <w:pPr>
+              <w:rPr>
+                <w:sz w:val="22"/>
+                <w:szCs w:val="22"/>
+              </w:rPr>
+            </w:pPr>
+            <w:proofErr w:type="spellStart"/>
+            <w:r>
+              <w:rPr>
+                <w:sz w:val="22"/>
+                <w:szCs w:val="22"/>
+              </w:rPr>
               <w:t>allMatch</w:t>
             </w:r>
+            <w:proofErr w:type="spellEnd"/>
           </w:p>
         </w:tc>
         <w:tc>
@@ -1023,7 +2701,17 @@
             <w:tcW w:w="2549" w:type="dxa"/>
           </w:tcPr>
           <w:p>
-            <w:r>
+            <w:pPr>
+              <w:rPr>
+                <w:sz w:val="22"/>
+                <w:szCs w:val="22"/>
+              </w:rPr>
+            </w:pPr>
+            <w:r>
+              <w:rPr>
+                <w:sz w:val="22"/>
+                <w:szCs w:val="22"/>
+              </w:rPr>
               <w:t>Terminal operation</w:t>
             </w:r>
           </w:p>
@@ -1033,10 +2721,24 @@
             <w:tcW w:w="1530" w:type="dxa"/>
           </w:tcPr>
           <w:p>
-            <w:r>
+            <w:pPr>
+              <w:rPr>
+                <w:sz w:val="22"/>
+                <w:szCs w:val="22"/>
+              </w:rPr>
+            </w:pPr>
+            <w:r>
+              <w:rPr>
+                <w:sz w:val="22"/>
+                <w:szCs w:val="22"/>
+              </w:rPr>
               <w:t>b</w:t>
             </w:r>
             <w:r>
+              <w:rPr>
+                <w:sz w:val="22"/>
+                <w:szCs w:val="22"/>
+              </w:rPr>
               <w:t>oolean</w:t>
             </w:r>
           </w:p>
@@ -1048,9 +2750,21 @@
             <w:tcW w:w="1681" w:type="dxa"/>
           </w:tcPr>
           <w:p>
-            <w:r>
+            <w:pPr>
+              <w:rPr>
+                <w:sz w:val="22"/>
+                <w:szCs w:val="22"/>
+              </w:rPr>
+            </w:pPr>
+            <w:proofErr w:type="spellStart"/>
+            <w:r>
+              <w:rPr>
+                <w:sz w:val="22"/>
+                <w:szCs w:val="22"/>
+              </w:rPr>
               <w:t>anyMatch</w:t>
             </w:r>
+            <w:proofErr w:type="spellEnd"/>
           </w:p>
         </w:tc>
         <w:tc>
@@ -1058,7 +2772,17 @@
             <w:tcW w:w="2549" w:type="dxa"/>
           </w:tcPr>
           <w:p>
-            <w:r>
+            <w:pPr>
+              <w:rPr>
+                <w:sz w:val="22"/>
+                <w:szCs w:val="22"/>
+              </w:rPr>
+            </w:pPr>
+            <w:r>
+              <w:rPr>
+                <w:sz w:val="22"/>
+                <w:szCs w:val="22"/>
+              </w:rPr>
               <w:t>Terminal operation</w:t>
             </w:r>
           </w:p>
@@ -1068,10 +2792,24 @@
             <w:tcW w:w="1530" w:type="dxa"/>
           </w:tcPr>
           <w:p>
-            <w:r>
+            <w:pPr>
+              <w:rPr>
+                <w:sz w:val="22"/>
+                <w:szCs w:val="22"/>
+              </w:rPr>
+            </w:pPr>
+            <w:r>
+              <w:rPr>
+                <w:sz w:val="22"/>
+                <w:szCs w:val="22"/>
+              </w:rPr>
               <w:t>b</w:t>
             </w:r>
             <w:r>
+              <w:rPr>
+                <w:sz w:val="22"/>
+                <w:szCs w:val="22"/>
+              </w:rPr>
               <w:t>oolean</w:t>
             </w:r>
           </w:p>
@@ -1083,9 +2821,21 @@
             <w:tcW w:w="1681" w:type="dxa"/>
           </w:tcPr>
           <w:p>
-            <w:r>
+            <w:pPr>
+              <w:rPr>
+                <w:sz w:val="22"/>
+                <w:szCs w:val="22"/>
+              </w:rPr>
+            </w:pPr>
+            <w:proofErr w:type="spellStart"/>
+            <w:r>
+              <w:rPr>
+                <w:sz w:val="22"/>
+                <w:szCs w:val="22"/>
+              </w:rPr>
               <w:t>noneMatch</w:t>
             </w:r>
+            <w:proofErr w:type="spellEnd"/>
           </w:p>
         </w:tc>
         <w:tc>
@@ -1093,7 +2843,17 @@
             <w:tcW w:w="2549" w:type="dxa"/>
           </w:tcPr>
           <w:p>
-            <w:r>
+            <w:pPr>
+              <w:rPr>
+                <w:sz w:val="22"/>
+                <w:szCs w:val="22"/>
+              </w:rPr>
+            </w:pPr>
+            <w:r>
+              <w:rPr>
+                <w:sz w:val="22"/>
+                <w:szCs w:val="22"/>
+              </w:rPr>
               <w:t>Terminal operation</w:t>
             </w:r>
           </w:p>
@@ -1103,10 +2863,24 @@
             <w:tcW w:w="1530" w:type="dxa"/>
           </w:tcPr>
           <w:p>
-            <w:r>
+            <w:pPr>
+              <w:rPr>
+                <w:sz w:val="22"/>
+                <w:szCs w:val="22"/>
+              </w:rPr>
+            </w:pPr>
+            <w:r>
+              <w:rPr>
+                <w:sz w:val="22"/>
+                <w:szCs w:val="22"/>
+              </w:rPr>
               <w:t>b</w:t>
             </w:r>
             <w:r>
+              <w:rPr>
+                <w:sz w:val="22"/>
+                <w:szCs w:val="22"/>
+              </w:rPr>
               <w:t>oolean</w:t>
             </w:r>
           </w:p>
@@ -1118,7 +2892,18 @@
             <w:tcW w:w="1681" w:type="dxa"/>
           </w:tcPr>
           <w:p>
-            <w:r>
+            <w:pPr>
+              <w:rPr>
+                <w:sz w:val="22"/>
+                <w:szCs w:val="22"/>
+              </w:rPr>
+            </w:pPr>
+            <w:r>
+              <w:rPr>
+                <w:sz w:val="22"/>
+                <w:szCs w:val="22"/>
+              </w:rPr>
+              <w:lastRenderedPageBreak/>
               <w:t>collect</w:t>
             </w:r>
           </w:p>
@@ -1128,7 +2913,17 @@
             <w:tcW w:w="2549" w:type="dxa"/>
           </w:tcPr>
           <w:p>
-            <w:r>
+            <w:pPr>
+              <w:rPr>
+                <w:sz w:val="22"/>
+                <w:szCs w:val="22"/>
+              </w:rPr>
+            </w:pPr>
+            <w:r>
+              <w:rPr>
+                <w:sz w:val="22"/>
+                <w:szCs w:val="22"/>
+              </w:rPr>
               <w:t>Terminal operation</w:t>
             </w:r>
           </w:p>
@@ -1138,7 +2933,17 @@
             <w:tcW w:w="1530" w:type="dxa"/>
           </w:tcPr>
           <w:p>
-            <w:r>
+            <w:pPr>
+              <w:rPr>
+                <w:sz w:val="22"/>
+                <w:szCs w:val="22"/>
+              </w:rPr>
+            </w:pPr>
+            <w:r>
+              <w:rPr>
+                <w:sz w:val="22"/>
+                <w:szCs w:val="22"/>
+              </w:rPr>
               <w:t>R</w:t>
             </w:r>
           </w:p>
@@ -1150,9 +2955,21 @@
             <w:tcW w:w="1681" w:type="dxa"/>
           </w:tcPr>
           <w:p>
-            <w:r>
+            <w:pPr>
+              <w:rPr>
+                <w:sz w:val="22"/>
+                <w:szCs w:val="22"/>
+              </w:rPr>
+            </w:pPr>
+            <w:proofErr w:type="spellStart"/>
+            <w:r>
+              <w:rPr>
+                <w:sz w:val="22"/>
+                <w:szCs w:val="22"/>
+              </w:rPr>
               <w:t>findAny</w:t>
             </w:r>
+            <w:proofErr w:type="spellEnd"/>
           </w:p>
         </w:tc>
         <w:tc>
@@ -1160,7 +2977,17 @@
             <w:tcW w:w="2549" w:type="dxa"/>
           </w:tcPr>
           <w:p>
-            <w:r>
+            <w:pPr>
+              <w:rPr>
+                <w:sz w:val="22"/>
+                <w:szCs w:val="22"/>
+              </w:rPr>
+            </w:pPr>
+            <w:r>
+              <w:rPr>
+                <w:sz w:val="22"/>
+                <w:szCs w:val="22"/>
+              </w:rPr>
               <w:t>Terminal operation</w:t>
             </w:r>
           </w:p>
@@ -1170,7 +2997,17 @@
             <w:tcW w:w="1530" w:type="dxa"/>
           </w:tcPr>
           <w:p>
-            <w:r>
+            <w:pPr>
+              <w:rPr>
+                <w:sz w:val="22"/>
+                <w:szCs w:val="22"/>
+              </w:rPr>
+            </w:pPr>
+            <w:r>
+              <w:rPr>
+                <w:sz w:val="22"/>
+                <w:szCs w:val="22"/>
+              </w:rPr>
               <w:t>Optional&lt;T&gt;</w:t>
             </w:r>
           </w:p>
@@ -1182,9 +3019,21 @@
             <w:tcW w:w="1681" w:type="dxa"/>
           </w:tcPr>
           <w:p>
-            <w:r>
+            <w:pPr>
+              <w:rPr>
+                <w:sz w:val="22"/>
+                <w:szCs w:val="22"/>
+              </w:rPr>
+            </w:pPr>
+            <w:proofErr w:type="spellStart"/>
+            <w:r>
+              <w:rPr>
+                <w:sz w:val="22"/>
+                <w:szCs w:val="22"/>
+              </w:rPr>
               <w:t>findFirst</w:t>
             </w:r>
+            <w:proofErr w:type="spellEnd"/>
           </w:p>
         </w:tc>
         <w:tc>
@@ -1192,7 +3041,17 @@
             <w:tcW w:w="2549" w:type="dxa"/>
           </w:tcPr>
           <w:p>
-            <w:r>
+            <w:pPr>
+              <w:rPr>
+                <w:sz w:val="22"/>
+                <w:szCs w:val="22"/>
+              </w:rPr>
+            </w:pPr>
+            <w:r>
+              <w:rPr>
+                <w:sz w:val="22"/>
+                <w:szCs w:val="22"/>
+              </w:rPr>
               <w:t>Terminal operation</w:t>
             </w:r>
           </w:p>
@@ -1202,7 +3061,17 @@
             <w:tcW w:w="1530" w:type="dxa"/>
           </w:tcPr>
           <w:p>
-            <w:r>
+            <w:pPr>
+              <w:rPr>
+                <w:sz w:val="22"/>
+                <w:szCs w:val="22"/>
+              </w:rPr>
+            </w:pPr>
+            <w:r>
+              <w:rPr>
+                <w:sz w:val="22"/>
+                <w:szCs w:val="22"/>
+              </w:rPr>
               <w:t>Optional&lt;T&gt;</w:t>
             </w:r>
           </w:p>
@@ -1214,7 +3083,17 @@
             <w:tcW w:w="1681" w:type="dxa"/>
           </w:tcPr>
           <w:p>
-            <w:r>
+            <w:pPr>
+              <w:rPr>
+                <w:sz w:val="22"/>
+                <w:szCs w:val="22"/>
+              </w:rPr>
+            </w:pPr>
+            <w:r>
+              <w:rPr>
+                <w:sz w:val="22"/>
+                <w:szCs w:val="22"/>
+              </w:rPr>
               <w:t>min</w:t>
             </w:r>
           </w:p>
@@ -1224,7 +3103,17 @@
             <w:tcW w:w="2549" w:type="dxa"/>
           </w:tcPr>
           <w:p>
-            <w:r>
+            <w:pPr>
+              <w:rPr>
+                <w:sz w:val="22"/>
+                <w:szCs w:val="22"/>
+              </w:rPr>
+            </w:pPr>
+            <w:r>
+              <w:rPr>
+                <w:sz w:val="22"/>
+                <w:szCs w:val="22"/>
+              </w:rPr>
               <w:t>Terminal operation</w:t>
             </w:r>
           </w:p>
@@ -1234,7 +3123,17 @@
             <w:tcW w:w="1530" w:type="dxa"/>
           </w:tcPr>
           <w:p>
-            <w:r>
+            <w:pPr>
+              <w:rPr>
+                <w:sz w:val="22"/>
+                <w:szCs w:val="22"/>
+              </w:rPr>
+            </w:pPr>
+            <w:r>
+              <w:rPr>
+                <w:sz w:val="22"/>
+                <w:szCs w:val="22"/>
+              </w:rPr>
               <w:t>Optional&lt;T&gt;</w:t>
             </w:r>
           </w:p>
@@ -1246,7 +3145,17 @@
             <w:tcW w:w="1681" w:type="dxa"/>
           </w:tcPr>
           <w:p>
-            <w:r>
+            <w:pPr>
+              <w:rPr>
+                <w:sz w:val="22"/>
+                <w:szCs w:val="22"/>
+              </w:rPr>
+            </w:pPr>
+            <w:r>
+              <w:rPr>
+                <w:sz w:val="22"/>
+                <w:szCs w:val="22"/>
+              </w:rPr>
               <w:t>max</w:t>
             </w:r>
           </w:p>
@@ -1256,7 +3165,17 @@
             <w:tcW w:w="2549" w:type="dxa"/>
           </w:tcPr>
           <w:p>
-            <w:r>
+            <w:pPr>
+              <w:rPr>
+                <w:sz w:val="22"/>
+                <w:szCs w:val="22"/>
+              </w:rPr>
+            </w:pPr>
+            <w:r>
+              <w:rPr>
+                <w:sz w:val="22"/>
+                <w:szCs w:val="22"/>
+              </w:rPr>
               <w:t>Terminal operation</w:t>
             </w:r>
           </w:p>
@@ -1266,36 +3185,439 @@
             <w:tcW w:w="1530" w:type="dxa"/>
           </w:tcPr>
           <w:p>
-            <w:r>
+            <w:pPr>
+              <w:rPr>
+                <w:sz w:val="22"/>
+                <w:szCs w:val="22"/>
+              </w:rPr>
+            </w:pPr>
+            <w:r>
+              <w:rPr>
+                <w:sz w:val="22"/>
+                <w:szCs w:val="22"/>
+              </w:rPr>
               <w:t>Optional&lt;T&gt;</w:t>
             </w:r>
           </w:p>
         </w:tc>
       </w:tr>
     </w:tbl>
-    <w:p/>
-    <w:p/>
-    <w:p>
-      <w:r>
+    <w:p>
+      <w:pPr>
+        <w:rPr>
+          <w:sz w:val="22"/>
+          <w:szCs w:val="22"/>
+        </w:rPr>
+      </w:pPr>
+    </w:p>
+    <w:p>
+      <w:pPr>
+        <w:rPr>
+          <w:sz w:val="22"/>
+          <w:szCs w:val="22"/>
+        </w:rPr>
+      </w:pPr>
+    </w:p>
+    <w:p>
+      <w:pPr>
+        <w:rPr>
+          <w:sz w:val="22"/>
+          <w:szCs w:val="22"/>
+        </w:rPr>
+      </w:pPr>
+      <w:r>
+        <w:rPr>
+          <w:sz w:val="22"/>
+          <w:szCs w:val="22"/>
+        </w:rPr>
         <w:t xml:space="preserve">That’s all on </w:t>
       </w:r>
       <w:r>
+        <w:rPr>
+          <w:sz w:val="22"/>
+          <w:szCs w:val="22"/>
+        </w:rPr>
         <w:t xml:space="preserve">intermediate and terminal operations. From next article we will </w:t>
       </w:r>
       <w:r>
+        <w:rPr>
+          <w:sz w:val="22"/>
+          <w:szCs w:val="22"/>
+        </w:rPr>
         <w:t>work with individual methods of Stream&lt;T&gt; interface with practical examples.</w:t>
       </w:r>
     </w:p>
-    <w:p/>
-    <w:p>
-      <w:r>
-        <w:t>Once again, intermediate operations are those that produces or returns a Stream&lt;T&gt; where as terminal operations are those that returns non-stream i.e. void, long, Optional&lt;T&gt;, etc</w:t>
-      </w:r>
-      <w:r>
+    <w:p>
+      <w:pPr>
+        <w:rPr>
+          <w:sz w:val="22"/>
+          <w:szCs w:val="22"/>
+        </w:rPr>
+      </w:pPr>
+    </w:p>
+    <w:p>
+      <w:pPr>
+        <w:rPr>
+          <w:sz w:val="22"/>
+          <w:szCs w:val="22"/>
+        </w:rPr>
+      </w:pPr>
+      <w:r>
+        <w:rPr>
+          <w:sz w:val="22"/>
+          <w:szCs w:val="22"/>
+        </w:rPr>
+        <w:t xml:space="preserve">Once again, intermediate operations are those that produces or returns a Stream&lt;T&gt; </w:t>
+      </w:r>
+      <w:r>
+        <w:rPr>
+          <w:sz w:val="22"/>
+          <w:szCs w:val="22"/>
+        </w:rPr>
+        <w:t>whereas</w:t>
+      </w:r>
+      <w:r>
+        <w:rPr>
+          <w:sz w:val="22"/>
+          <w:szCs w:val="22"/>
+        </w:rPr>
+        <w:t xml:space="preserve"> terminal operations are those that returns non-stream i.e. void, long, Optional&lt;T&gt;, etc</w:t>
+      </w:r>
+      <w:r>
+        <w:rPr>
+          <w:sz w:val="22"/>
+          <w:szCs w:val="22"/>
+        </w:rPr>
         <w:t>.</w:t>
       </w:r>
-      <w:bookmarkStart w:id="0" w:name="_GoBack"/>
-      <w:bookmarkEnd w:id="0"/>
+    </w:p>
+    <w:p>
+      <w:pPr>
+        <w:rPr>
+          <w:sz w:val="22"/>
+          <w:szCs w:val="22"/>
+        </w:rPr>
+      </w:pPr>
+      <w:r>
+        <w:rPr>
+          <w:noProof/>
+          <w:sz w:val="22"/>
+          <w:szCs w:val="22"/>
+        </w:rPr>
+        <mc:AlternateContent>
+          <mc:Choice Requires="wps">
+            <w:drawing>
+              <wp:anchor distT="0" distB="0" distL="114300" distR="114300" simplePos="0" relativeHeight="251665408" behindDoc="0" locked="0" layoutInCell="1" allowOverlap="1" wp14:anchorId="5E0967BD" wp14:editId="0D3E5E64">
+                <wp:simplePos x="0" y="0"/>
+                <wp:positionH relativeFrom="column">
+                  <wp:posOffset>2790825</wp:posOffset>
+                </wp:positionH>
+                <wp:positionV relativeFrom="paragraph">
+                  <wp:posOffset>151130</wp:posOffset>
+                </wp:positionV>
+                <wp:extent cx="2667000" cy="2333625"/>
+                <wp:effectExtent l="0" t="0" r="19050" b="28575"/>
+                <wp:wrapNone/>
+                <wp:docPr id="7" name="Rounded Rectangle 7"/>
+                <wp:cNvGraphicFramePr/>
+                <a:graphic xmlns:a="http://schemas.openxmlformats.org/drawingml/2006/main">
+                  <a:graphicData uri="http://schemas.microsoft.com/office/word/2010/wordprocessingShape">
+                    <wps:wsp>
+                      <wps:cNvSpPr/>
+                      <wps:spPr>
+                        <a:xfrm>
+                          <a:off x="0" y="0"/>
+                          <a:ext cx="2667000" cy="2333625"/>
+                        </a:xfrm>
+                        <a:prstGeom prst="roundRect">
+                          <a:avLst/>
+                        </a:prstGeom>
+                      </wps:spPr>
+                      <wps:style>
+                        <a:lnRef idx="2">
+                          <a:schemeClr val="accent1">
+                            <a:shade val="50000"/>
+                          </a:schemeClr>
+                        </a:lnRef>
+                        <a:fillRef idx="1">
+                          <a:schemeClr val="accent1"/>
+                        </a:fillRef>
+                        <a:effectRef idx="0">
+                          <a:schemeClr val="accent1"/>
+                        </a:effectRef>
+                        <a:fontRef idx="minor">
+                          <a:schemeClr val="lt1"/>
+                        </a:fontRef>
+                      </wps:style>
+                      <wps:txbx>
+                        <w:txbxContent>
+                          <w:p>
+                            <w:pPr>
+                              <w:jc w:val="center"/>
+                              <w:rPr>
+                                <w:sz w:val="48"/>
+                                <w:szCs w:val="48"/>
+                              </w:rPr>
+                            </w:pPr>
+                            <w:r>
+                              <w:rPr>
+                                <w:sz w:val="48"/>
+                                <w:szCs w:val="48"/>
+                              </w:rPr>
+                              <w:t>Terminal</w:t>
+                            </w:r>
+                            <w:r>
+                              <w:rPr>
+                                <w:sz w:val="48"/>
+                                <w:szCs w:val="48"/>
+                              </w:rPr>
+                              <w:t xml:space="preserve"> Operations returns or produces a </w:t>
+                            </w:r>
+                            <w:r>
+                              <w:rPr>
+                                <w:sz w:val="48"/>
+                                <w:szCs w:val="48"/>
+                              </w:rPr>
+                              <w:t>non –s</w:t>
+                            </w:r>
+                            <w:r>
+                              <w:rPr>
+                                <w:sz w:val="48"/>
+                                <w:szCs w:val="48"/>
+                              </w:rPr>
+                              <w:t>tream</w:t>
+                            </w:r>
+                            <w:r>
+                              <w:rPr>
+                                <w:sz w:val="48"/>
+                                <w:szCs w:val="48"/>
+                              </w:rPr>
+                              <w:t xml:space="preserve"> resu</w:t>
+                            </w:r>
+                            <w:bookmarkStart w:id="0" w:name="_GoBack"/>
+                            <w:r>
+                              <w:rPr>
+                                <w:sz w:val="48"/>
+                                <w:szCs w:val="48"/>
+                              </w:rPr>
+                              <w:t>lt</w:t>
+                            </w:r>
+                            <w:r>
+                              <w:rPr>
+                                <w:sz w:val="48"/>
+                                <w:szCs w:val="48"/>
+                              </w:rPr>
+                              <w:t>.</w:t>
+                            </w:r>
+                            <w:bookmarkEnd w:id="0"/>
+                          </w:p>
+                        </w:txbxContent>
+                      </wps:txbx>
+                      <wps:bodyPr rot="0" spcFirstLastPara="0" vertOverflow="overflow" horzOverflow="overflow" vert="horz" wrap="square" lIns="91440" tIns="45720" rIns="91440" bIns="45720" numCol="1" spcCol="0" rtlCol="0" fromWordArt="0" anchor="ctr" anchorCtr="0" forceAA="0" compatLnSpc="1">
+                        <a:prstTxWarp prst="textNoShape">
+                          <a:avLst/>
+                        </a:prstTxWarp>
+                        <a:noAutofit/>
+                      </wps:bodyPr>
+                    </wps:wsp>
+                  </a:graphicData>
+                </a:graphic>
+              </wp:anchor>
+            </w:drawing>
+          </mc:Choice>
+          <mc:Fallback>
+            <w:pict>
+              <v:roundrect w14:anchorId="5E0967BD" id="Rounded Rectangle 7" o:spid="_x0000_s1028" style="position:absolute;margin-left:219.75pt;margin-top:11.9pt;width:210pt;height:183.75pt;z-index:251665408;visibility:visible;mso-wrap-style:square;mso-wrap-distance-left:9pt;mso-wrap-distance-top:0;mso-wrap-distance-right:9pt;mso-wrap-distance-bottom:0;mso-position-horizontal:absolute;mso-position-horizontal-relative:text;mso-position-vertical:absolute;mso-position-vertical-relative:text;v-text-anchor:middle" arcsize="10923f" o:gfxdata="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" fillcolor="#5b9bd5 [3204]" strokecolor="#1f4d78 [1604]" strokeweight="1pt">
+                <v:stroke joinstyle="miter"/>
+                <v:textbox>
+                  <w:txbxContent>
+                    <w:p>
+                      <w:pPr>
+                        <w:jc w:val="center"/>
+                        <w:rPr>
+                          <w:sz w:val="48"/>
+                          <w:szCs w:val="48"/>
+                        </w:rPr>
+                      </w:pPr>
+                      <w:r>
+                        <w:rPr>
+                          <w:sz w:val="48"/>
+                          <w:szCs w:val="48"/>
+                        </w:rPr>
+                        <w:t>Terminal</w:t>
+                      </w:r>
+                      <w:r>
+                        <w:rPr>
+                          <w:sz w:val="48"/>
+                          <w:szCs w:val="48"/>
+                        </w:rPr>
+                        <w:t xml:space="preserve"> Operations returns or produces a </w:t>
+                      </w:r>
+                      <w:r>
+                        <w:rPr>
+                          <w:sz w:val="48"/>
+                          <w:szCs w:val="48"/>
+                        </w:rPr>
+                        <w:t>non –s</w:t>
+                      </w:r>
+                      <w:r>
+                        <w:rPr>
+                          <w:sz w:val="48"/>
+                          <w:szCs w:val="48"/>
+                        </w:rPr>
+                        <w:t>tream</w:t>
+                      </w:r>
+                      <w:r>
+                        <w:rPr>
+                          <w:sz w:val="48"/>
+                          <w:szCs w:val="48"/>
+                        </w:rPr>
+                        <w:t xml:space="preserve"> resu</w:t>
+                      </w:r>
+                      <w:bookmarkStart w:id="1" w:name="_GoBack"/>
+                      <w:r>
+                        <w:rPr>
+                          <w:sz w:val="48"/>
+                          <w:szCs w:val="48"/>
+                        </w:rPr>
+                        <w:t>lt</w:t>
+                      </w:r>
+                      <w:r>
+                        <w:rPr>
+                          <w:sz w:val="48"/>
+                          <w:szCs w:val="48"/>
+                        </w:rPr>
+                        <w:t>.</w:t>
+                      </w:r>
+                      <w:bookmarkEnd w:id="1"/>
+                    </w:p>
+                  </w:txbxContent>
+                </v:textbox>
+              </v:roundrect>
+            </w:pict>
+          </mc:Fallback>
+        </mc:AlternateContent>
+      </w:r>
+    </w:p>
+    <w:p>
+      <w:pPr>
+        <w:rPr>
+          <w:sz w:val="22"/>
+          <w:szCs w:val="22"/>
+        </w:rPr>
+      </w:pPr>
+      <w:r>
+        <w:rPr>
+          <w:noProof/>
+          <w:sz w:val="22"/>
+          <w:szCs w:val="22"/>
+        </w:rPr>
+        <mc:AlternateContent>
+          <mc:Choice Requires="wps">
+            <w:drawing>
+              <wp:anchor distT="0" distB="0" distL="114300" distR="114300" simplePos="0" relativeHeight="251663360" behindDoc="0" locked="0" layoutInCell="1" allowOverlap="1" wp14:anchorId="59046151" wp14:editId="18164415">
+                <wp:simplePos x="0" y="0"/>
+                <wp:positionH relativeFrom="column">
+                  <wp:posOffset>0</wp:posOffset>
+                </wp:positionH>
+                <wp:positionV relativeFrom="paragraph">
+                  <wp:posOffset>0</wp:posOffset>
+                </wp:positionV>
+                <wp:extent cx="2667000" cy="2333625"/>
+                <wp:effectExtent l="0" t="0" r="19050" b="28575"/>
+                <wp:wrapNone/>
+                <wp:docPr id="6" name="Rounded Rectangle 6"/>
+                <wp:cNvGraphicFramePr/>
+                <a:graphic xmlns:a="http://schemas.openxmlformats.org/drawingml/2006/main">
+                  <a:graphicData uri="http://schemas.microsoft.com/office/word/2010/wordprocessingShape">
+                    <wps:wsp>
+                      <wps:cNvSpPr/>
+                      <wps:spPr>
+                        <a:xfrm>
+                          <a:off x="0" y="0"/>
+                          <a:ext cx="2667000" cy="2333625"/>
+                        </a:xfrm>
+                        <a:prstGeom prst="roundRect">
+                          <a:avLst/>
+                        </a:prstGeom>
+                      </wps:spPr>
+                      <wps:style>
+                        <a:lnRef idx="2">
+                          <a:schemeClr val="accent1">
+                            <a:shade val="50000"/>
+                          </a:schemeClr>
+                        </a:lnRef>
+                        <a:fillRef idx="1">
+                          <a:schemeClr val="accent1"/>
+                        </a:fillRef>
+                        <a:effectRef idx="0">
+                          <a:schemeClr val="accent1"/>
+                        </a:effectRef>
+                        <a:fontRef idx="minor">
+                          <a:schemeClr val="lt1"/>
+                        </a:fontRef>
+                      </wps:style>
+                      <wps:txbx>
+                        <w:txbxContent>
+                          <w:p>
+                            <w:pPr>
+                              <w:jc w:val="center"/>
+                              <w:rPr>
+                                <w:sz w:val="48"/>
+                                <w:szCs w:val="48"/>
+                              </w:rPr>
+                            </w:pPr>
+                            <w:r>
+                              <w:rPr>
+                                <w:sz w:val="48"/>
+                                <w:szCs w:val="48"/>
+                              </w:rPr>
+                              <w:t>Intermediate Operations returns or produces a Stream&lt;T&gt;.</w:t>
+                            </w:r>
+                          </w:p>
+                        </w:txbxContent>
+                      </wps:txbx>
+                      <wps:bodyPr rot="0" spcFirstLastPara="0" vertOverflow="overflow" horzOverflow="overflow" vert="horz" wrap="square" lIns="91440" tIns="45720" rIns="91440" bIns="45720" numCol="1" spcCol="0" rtlCol="0" fromWordArt="0" anchor="ctr" anchorCtr="0" forceAA="0" compatLnSpc="1">
+                        <a:prstTxWarp prst="textNoShape">
+                          <a:avLst/>
+                        </a:prstTxWarp>
+                        <a:noAutofit/>
+                      </wps:bodyPr>
+                    </wps:wsp>
+                  </a:graphicData>
+                </a:graphic>
+              </wp:anchor>
+            </w:drawing>
+          </mc:Choice>
+          <mc:Fallback>
+            <w:pict>
+              <v:roundrect w14:anchorId="59046151" id="Rounded Rectangle 6" o:spid="_x0000_s1029" style="position:absolute;margin-left:0;margin-top:0;width:210pt;height:183.75pt;z-index:251663360;visibility:visible;mso-wrap-style:square;mso-wrap-distance-left:9pt;mso-wrap-distance-top:0;mso-wrap-distance-right:9pt;mso-wrap-distance-bottom:0;mso-position-horizontal:absolute;mso-position-horizontal-relative:text;mso-position-vertical:absolute;mso-position-vertical-relative:text;v-text-anchor:middle" arcsize="10923f" o:gfxdata="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" fillcolor="#5b9bd5 [3204]" strokecolor="#1f4d78 [1604]" strokeweight="1pt">
+                <v:stroke joinstyle="miter"/>
+                <v:textbox>
+                  <w:txbxContent>
+                    <w:p>
+                      <w:pPr>
+                        <w:jc w:val="center"/>
+                        <w:rPr>
+                          <w:sz w:val="48"/>
+                          <w:szCs w:val="48"/>
+                        </w:rPr>
+                      </w:pPr>
+                      <w:r>
+                        <w:rPr>
+                          <w:sz w:val="48"/>
+                          <w:szCs w:val="48"/>
+                        </w:rPr>
+                        <w:t>Intermediate Operations returns or produces a Stream&lt;T&gt;.</w:t>
+                      </w:r>
+                    </w:p>
+                  </w:txbxContent>
+                </v:textbox>
+              </v:roundrect>
+            </w:pict>
+          </mc:Fallback>
+        </mc:AlternateContent>
+      </w:r>
     </w:p>
     <w:sectPr>
       <w:pgSz w:w="12240" w:h="15840"/>
@@ -1308,7 +3630,7 @@
 </file>
 
 <file path=word/styles.xml><?xml version="1.0" encoding="utf-8"?>
-<w:styles xmlns:mc="http://schemas.openxmlformats.org/markup-compatibility/2006" xmlns:r="http://schemas.openxmlformats.org/officeDocument/2006/relationships" xmlns:w="http://schemas.openxmlformats.org/wordprocessingml/2006/main" xmlns:w14="http://schemas.microsoft.com/office/word/2010/wordml" xmlns:w15="http://schemas.microsoft.com/office/word/2012/wordml" mc:Ignorable="w14 w15">
+<w:styles xmlns:mc="http://schemas.openxmlformats.org/markup-compatibility/2006" xmlns:r="http://schemas.openxmlformats.org/officeDocument/2006/relationships" xmlns:w="http://schemas.openxmlformats.org/wordprocessingml/2006/main" xmlns:w14="http://schemas.microsoft.com/office/word/2010/wordml" xmlns:w15="http://schemas.microsoft.com/office/word/2012/wordml" xmlns:w16se="http://schemas.microsoft.com/office/word/2015/wordml/symex" mc:Ignorable="w14 w15 w16se">
   <w:docDefaults>
     <w:rPrDefault>
       <w:rPr>
@@ -1320,7 +3642,7 @@
     </w:rPrDefault>
     <w:pPrDefault/>
   </w:docDefaults>
-  <w:latentStyles w:defLockedState="0" w:defUIPriority="99" w:defSemiHidden="0" w:defUnhideWhenUsed="0" w:defQFormat="0" w:count="380">
+  <w:latentStyles w:defLockedState="0" w:defUIPriority="99" w:defSemiHidden="0" w:defUnhideWhenUsed="0" w:defQFormat="0" w:count="371">
     <w:lsdException w:name="Normal" w:uiPriority="0" w:qFormat="1"/>
     <w:lsdException w:name="heading 1" w:uiPriority="9" w:qFormat="1"/>
     <w:lsdException w:name="heading 2" w:semiHidden="1" w:uiPriority="9" w:unhideWhenUsed="1" w:qFormat="1"/>
@@ -1477,15 +3799,6 @@
     <w:lsdException w:name="Balloon Text" w:semiHidden="1" w:unhideWhenUsed="1"/>
     <w:lsdException w:name="Table Grid" w:uiPriority="39"/>
     <w:lsdException w:name="Table Theme" w:semiHidden="1" w:unhideWhenUsed="1"/>
-    <w:lsdException w:name="Note Level 1" w:semiHidden="1" w:unhideWhenUsed="1"/>
-    <w:lsdException w:name="Note Level 2" w:semiHidden="1" w:unhideWhenUsed="1"/>
-    <w:lsdException w:name="Note Level 3" w:semiHidden="1" w:unhideWhenUsed="1"/>
-    <w:lsdException w:name="Note Level 4" w:semiHidden="1" w:unhideWhenUsed="1"/>
-    <w:lsdException w:name="Note Level 5" w:semiHidden="1" w:unhideWhenUsed="1"/>
-    <w:lsdException w:name="Note Level 6" w:semiHidden="1" w:unhideWhenUsed="1"/>
-    <w:lsdException w:name="Note Level 7" w:semiHidden="1" w:unhideWhenUsed="1"/>
-    <w:lsdException w:name="Note Level 8" w:semiHidden="1" w:unhideWhenUsed="1"/>
-    <w:lsdException w:name="Note Level 9" w:semiHidden="1" w:unhideWhenUsed="1"/>
     <w:lsdException w:name="Placeholder Text" w:semiHidden="1"/>
     <w:lsdException w:name="No Spacing" w:uiPriority="1" w:qFormat="1"/>
     <w:lsdException w:name="Light Shading" w:uiPriority="60"/>
@@ -1750,7 +4063,6 @@
     <w:uiPriority w:val="39"/>
     <w:rsid w:val="00D322CB"/>
     <w:tblPr>
-      <w:tblInd w:w="0" w:type="dxa"/>
       <w:tblBorders>
         <w:top w:val="single" w:sz="4" w:space="0" w:color="auto"/>
         <w:left w:val="single" w:sz="4" w:space="0" w:color="auto"/>
@@ -1759,12 +4071,6 @@
         <w:insideH w:val="single" w:sz="4" w:space="0" w:color="auto"/>
         <w:insideV w:val="single" w:sz="4" w:space="0" w:color="auto"/>
       </w:tblBorders>
-      <w:tblCellMar>
-        <w:top w:w="0" w:type="dxa"/>
-        <w:left w:w="108" w:type="dxa"/>
-        <w:bottom w:w="0" w:type="dxa"/>
-        <w:right w:w="108" w:type="dxa"/>
-      </w:tblCellMar>
     </w:tblPr>
   </w:style>
 </w:styles>

</xml_diff>